<commit_message>
Unity Navigation System and Tilemap System
</commit_message>
<xml_diff>
--- a/hgsd.docx
+++ b/hgsd.docx
@@ -41,7 +41,7 @@
                     </pic:cNvPicPr>
                   </pic:nvPicPr>
                   <pic:blipFill>
-                    <a:blip r:embed="rId5" cstate="print">
+                    <a:blip r:embed="rId6" cstate="print">
                       <a:extLst>
                         <a:ext uri="{28A0092B-C50C-407E-A947-70E740481C1C}">
                           <a14:useLocalDpi xmlns:a14="http://schemas.microsoft.com/office/drawing/2010/main" val="0"/>
@@ -810,7 +810,7 @@
             <o:lock v:ext="edit" aspectratio="t"/>
           </v:shapetype>
           <v:shape id="_x0000_i1025" type="#_x0000_t75" style="width:179.35pt;height:117.15pt;mso-position-horizontal-relative:text;mso-position-vertical-relative:text">
-            <v:imagedata r:id="rId6" o:title="화면 캡처 2022-05-25 104020"/>
+            <v:imagedata r:id="rId7" o:title="화면 캡처 2022-05-25 104020"/>
           </v:shape>
         </w:pict>
       </w:r>
@@ -1614,7 +1614,7 @@
         </w:rPr>
         <w:pict>
           <v:shape id="_x0000_i1026" type="#_x0000_t75" style="width:450.95pt;height:52.05pt">
-            <v:imagedata r:id="rId7" o:title="화면 캡처 2022-05-25 112401"/>
+            <v:imagedata r:id="rId8" o:title="화면 캡처 2022-05-25 112401"/>
           </v:shape>
         </w:pict>
       </w:r>
@@ -3321,8 +3321,6 @@
           <w:sz w:val="22"/>
         </w:rPr>
       </w:pPr>
-      <w:bookmarkStart w:id="0" w:name="_GoBack"/>
-      <w:bookmarkEnd w:id="0"/>
       <w:r>
         <w:rPr>
           <w:noProof/>
@@ -3353,7 +3351,7 @@
                     </pic:cNvPicPr>
                   </pic:nvPicPr>
                   <pic:blipFill>
-                    <a:blip r:embed="rId8">
+                    <a:blip r:embed="rId9">
                       <a:extLst>
                         <a:ext uri="{28A0092B-C50C-407E-A947-70E740481C1C}">
                           <a14:useLocalDpi xmlns:a14="http://schemas.microsoft.com/office/drawing/2010/main" val="0"/>
@@ -4084,7 +4082,7 @@
         </w:rPr>
         <w:pict>
           <v:shape id="_x0000_s1028" type="#_x0000_t75" style="position:absolute;left:0;text-align:left;margin-left:3.95pt;margin-top:17.55pt;width:246.3pt;height:61.05pt;z-index:-251656192;mso-position-horizontal-relative:text;mso-position-vertical-relative:text;mso-width-relative:page;mso-height-relative:page">
-            <v:imagedata r:id="rId9" o:title="화면 캡처 2022-06-08 095838"/>
+            <v:imagedata r:id="rId10" o:title="화면 캡처 2022-06-08 095838"/>
           </v:shape>
         </w:pict>
       </w:r>
@@ -7199,7 +7197,7 @@
         </w:rPr>
         <w:pict>
           <v:shape id="_x0000_s1030" type="#_x0000_t75" style="position:absolute;left:0;text-align:left;margin-left:126.3pt;margin-top:24.1pt;width:202.85pt;height:114.3pt;z-index:-251654144;mso-position-horizontal-relative:text;mso-position-vertical-relative:text;mso-width-relative:page;mso-height-relative:page">
-            <v:imagedata r:id="rId10" o:title="화면 캡처 2022-06-08 113107"/>
+            <v:imagedata r:id="rId11" o:title="화면 캡처 2022-06-08 113107"/>
           </v:shape>
         </w:pict>
       </w:r>
@@ -7216,34 +7214,34 @@
     <w:p>
       <w:pPr>
         <w:rPr>
-          <w:rFonts w:asciiTheme="majorHAnsi" w:eastAsiaTheme="majorHAnsi" w:hAnsiTheme="majorHAnsi" w:hint="eastAsia"/>
-          <w:spacing w:val="-20"/>
-          <w:sz w:val="22"/>
-        </w:rPr>
-      </w:pPr>
-    </w:p>
-    <w:p>
-      <w:pPr>
-        <w:rPr>
-          <w:rFonts w:asciiTheme="majorHAnsi" w:eastAsiaTheme="majorHAnsi" w:hAnsiTheme="majorHAnsi" w:hint="eastAsia"/>
-          <w:spacing w:val="-20"/>
-          <w:sz w:val="22"/>
-        </w:rPr>
-      </w:pPr>
-    </w:p>
-    <w:p>
-      <w:pPr>
-        <w:rPr>
-          <w:rFonts w:asciiTheme="majorHAnsi" w:eastAsiaTheme="majorHAnsi" w:hAnsiTheme="majorHAnsi" w:hint="eastAsia"/>
-          <w:spacing w:val="-20"/>
-          <w:sz w:val="22"/>
-        </w:rPr>
-      </w:pPr>
-    </w:p>
-    <w:p>
-      <w:pPr>
-        <w:rPr>
-          <w:rFonts w:asciiTheme="majorHAnsi" w:eastAsiaTheme="majorHAnsi" w:hAnsiTheme="majorHAnsi" w:hint="eastAsia"/>
+          <w:rFonts w:asciiTheme="majorHAnsi" w:eastAsiaTheme="majorHAnsi" w:hAnsiTheme="majorHAnsi"/>
+          <w:spacing w:val="-20"/>
+          <w:sz w:val="22"/>
+        </w:rPr>
+      </w:pPr>
+    </w:p>
+    <w:p>
+      <w:pPr>
+        <w:rPr>
+          <w:rFonts w:asciiTheme="majorHAnsi" w:eastAsiaTheme="majorHAnsi" w:hAnsiTheme="majorHAnsi"/>
+          <w:spacing w:val="-20"/>
+          <w:sz w:val="22"/>
+        </w:rPr>
+      </w:pPr>
+    </w:p>
+    <w:p>
+      <w:pPr>
+        <w:rPr>
+          <w:rFonts w:asciiTheme="majorHAnsi" w:eastAsiaTheme="majorHAnsi" w:hAnsiTheme="majorHAnsi"/>
+          <w:spacing w:val="-20"/>
+          <w:sz w:val="22"/>
+        </w:rPr>
+      </w:pPr>
+    </w:p>
+    <w:p>
+      <w:pPr>
+        <w:rPr>
+          <w:rFonts w:asciiTheme="majorHAnsi" w:eastAsiaTheme="majorHAnsi" w:hAnsiTheme="majorHAnsi"/>
           <w:spacing w:val="-20"/>
           <w:sz w:val="22"/>
         </w:rPr>
@@ -7254,7 +7252,7 @@
         </w:rPr>
         <w:pict>
           <v:shape id="_x0000_s1031" type="#_x0000_t75" style="position:absolute;left:0;text-align:left;margin-left:221.7pt;margin-top:12.05pt;width:206.9pt;height:96.4pt;z-index:-251652096;mso-position-horizontal-relative:text;mso-position-vertical-relative:text;mso-width-relative:page;mso-height-relative:page">
-            <v:imagedata r:id="rId11" o:title="화면 캡처 2022-06-08 113418"/>
+            <v:imagedata r:id="rId12" o:title="화면 캡처 2022-06-08 113418"/>
           </v:shape>
         </w:pict>
       </w:r>
@@ -7448,34 +7446,34 @@
     <w:p>
       <w:pPr>
         <w:rPr>
-          <w:rFonts w:asciiTheme="majorHAnsi" w:eastAsiaTheme="majorHAnsi" w:hAnsiTheme="majorHAnsi" w:hint="eastAsia"/>
-          <w:spacing w:val="-20"/>
-          <w:sz w:val="22"/>
-        </w:rPr>
-      </w:pPr>
-    </w:p>
-    <w:p>
-      <w:pPr>
-        <w:rPr>
-          <w:rFonts w:asciiTheme="majorHAnsi" w:eastAsiaTheme="majorHAnsi" w:hAnsiTheme="majorHAnsi" w:hint="eastAsia"/>
-          <w:spacing w:val="-20"/>
-          <w:sz w:val="22"/>
-        </w:rPr>
-      </w:pPr>
-    </w:p>
-    <w:p>
-      <w:pPr>
-        <w:rPr>
-          <w:rFonts w:asciiTheme="majorHAnsi" w:eastAsiaTheme="majorHAnsi" w:hAnsiTheme="majorHAnsi" w:hint="eastAsia"/>
-          <w:spacing w:val="-20"/>
-          <w:sz w:val="22"/>
-        </w:rPr>
-      </w:pPr>
-    </w:p>
-    <w:p>
-      <w:pPr>
-        <w:rPr>
-          <w:rFonts w:asciiTheme="majorHAnsi" w:eastAsiaTheme="majorHAnsi" w:hAnsiTheme="majorHAnsi" w:hint="eastAsia"/>
+          <w:rFonts w:asciiTheme="majorHAnsi" w:eastAsiaTheme="majorHAnsi" w:hAnsiTheme="majorHAnsi"/>
+          <w:spacing w:val="-20"/>
+          <w:sz w:val="22"/>
+        </w:rPr>
+      </w:pPr>
+    </w:p>
+    <w:p>
+      <w:pPr>
+        <w:rPr>
+          <w:rFonts w:asciiTheme="majorHAnsi" w:eastAsiaTheme="majorHAnsi" w:hAnsiTheme="majorHAnsi"/>
+          <w:spacing w:val="-20"/>
+          <w:sz w:val="22"/>
+        </w:rPr>
+      </w:pPr>
+    </w:p>
+    <w:p>
+      <w:pPr>
+        <w:rPr>
+          <w:rFonts w:asciiTheme="majorHAnsi" w:eastAsiaTheme="majorHAnsi" w:hAnsiTheme="majorHAnsi"/>
+          <w:spacing w:val="-20"/>
+          <w:sz w:val="22"/>
+        </w:rPr>
+      </w:pPr>
+    </w:p>
+    <w:p>
+      <w:pPr>
+        <w:rPr>
+          <w:rFonts w:asciiTheme="majorHAnsi" w:eastAsiaTheme="majorHAnsi" w:hAnsiTheme="majorHAnsi"/>
           <w:spacing w:val="-20"/>
           <w:sz w:val="22"/>
         </w:rPr>
@@ -7527,61 +7525,14 @@
     <w:p>
       <w:pPr>
         <w:rPr>
-          <w:rFonts w:ascii="HY견고딕" w:eastAsia="HY견고딕"/>
-          <w:sz w:val="24"/>
-          <w:szCs w:val="24"/>
-        </w:rPr>
-      </w:pPr>
-      <w:r>
-        <w:rPr>
           <w:rFonts w:ascii="HY견고딕" w:eastAsia="HY견고딕" w:hint="eastAsia"/>
           <w:sz w:val="24"/>
           <w:szCs w:val="24"/>
         </w:rPr>
-        <w:t>[설명]</w:t>
-      </w:r>
-    </w:p>
-    <w:p>
-      <w:pPr>
-        <w:rPr>
-          <w:rFonts w:asciiTheme="majorHAnsi" w:eastAsiaTheme="majorHAnsi" w:hAnsiTheme="majorHAnsi"/>
-          <w:sz w:val="22"/>
-        </w:rPr>
-      </w:pPr>
-      <w:r>
-        <w:rPr>
-          <w:rFonts w:asciiTheme="majorHAnsi" w:eastAsiaTheme="majorHAnsi" w:hAnsiTheme="majorHAnsi" w:hint="eastAsia"/>
-          <w:sz w:val="22"/>
-        </w:rPr>
-        <w:t>AI로 이 컴포넌트를 오브젝트에 붙이면 해당 오브젝트가 목표까지 최단 거리를 계산해 추적하는 역할을 하며 충돌을 회피하는 기능을 제공한다.</w:t>
-      </w:r>
-    </w:p>
-    <w:p>
-      <w:pPr>
-        <w:rPr>
-          <w:rFonts w:asciiTheme="majorHAnsi" w:eastAsiaTheme="majorHAnsi" w:hAnsiTheme="majorHAnsi"/>
-          <w:sz w:val="22"/>
-        </w:rPr>
-      </w:pPr>
-      <w:r>
-        <w:rPr>
-          <w:rFonts w:asciiTheme="majorHAnsi" w:eastAsiaTheme="majorHAnsi" w:hAnsiTheme="majorHAnsi" w:hint="eastAsia"/>
-          <w:sz w:val="22"/>
-        </w:rPr>
-        <w:t>.</w:t>
-      </w:r>
-    </w:p>
-    <w:p>
-      <w:pPr>
-        <w:rPr>
-          <w:rFonts w:asciiTheme="majorHAnsi" w:eastAsiaTheme="majorHAnsi" w:hAnsiTheme="majorHAnsi"/>
-          <w:sz w:val="22"/>
-        </w:rPr>
-      </w:pPr>
-      <w:r>
-        <w:rPr>
-          <w:rFonts w:ascii="HY견고딕" w:eastAsia="HY견고딕" w:hAnsiTheme="majorHAnsi" w:hint="eastAsia"/>
-          <w:spacing w:val="-20"/>
+      </w:pPr>
+      <w:r>
+        <w:rPr>
+          <w:rFonts w:ascii="HY견고딕" w:eastAsia="HY견고딕" w:hint="eastAsia"/>
           <w:sz w:val="24"/>
           <w:szCs w:val="24"/>
         </w:rPr>
@@ -7589,21 +7540,99 @@
       </w:r>
       <w:r>
         <w:rPr>
-          <w:rFonts w:ascii="HY견고딕" w:eastAsia="HY견고딕" w:hAnsiTheme="majorHAnsi" w:hint="eastAsia"/>
-          <w:spacing w:val="-20"/>
-          <w:sz w:val="24"/>
-          <w:szCs w:val="24"/>
-        </w:rPr>
-        <w:t>자주 쓰는 이벤트</w:t>
-      </w:r>
-      <w:r>
-        <w:rPr>
-          <w:rFonts w:ascii="HY견고딕" w:eastAsia="HY견고딕" w:hAnsiTheme="majorHAnsi" w:hint="eastAsia"/>
-          <w:spacing w:val="-20"/>
+          <w:rFonts w:ascii="HY견고딕" w:eastAsia="HY견고딕" w:hint="eastAsia"/>
+          <w:sz w:val="24"/>
+          <w:szCs w:val="24"/>
+        </w:rPr>
+        <w:t xml:space="preserve">사전지식 - </w:t>
+      </w:r>
+      <w:proofErr w:type="spellStart"/>
+      <w:r>
+        <w:rPr>
+          <w:rFonts w:ascii="HY견고딕" w:eastAsia="HY견고딕" w:hint="eastAsia"/>
+          <w:sz w:val="24"/>
+          <w:szCs w:val="24"/>
+        </w:rPr>
+        <w:t>NavMesh</w:t>
+      </w:r>
+      <w:proofErr w:type="spellEnd"/>
+      <w:r>
+        <w:rPr>
+          <w:rFonts w:ascii="HY견고딕" w:eastAsia="HY견고딕" w:hint="eastAsia"/>
           <w:sz w:val="24"/>
           <w:szCs w:val="24"/>
         </w:rPr>
         <w:t>]</w:t>
+      </w:r>
+    </w:p>
+    <w:p>
+      <w:pPr>
+        <w:rPr>
+          <w:rFonts w:eastAsiaTheme="minorHAnsi" w:hint="eastAsia"/>
+          <w:sz w:val="22"/>
+        </w:rPr>
+      </w:pPr>
+      <w:r>
+        <w:rPr>
+          <w:rFonts w:eastAsiaTheme="minorHAnsi" w:hint="eastAsia"/>
+          <w:sz w:val="22"/>
+        </w:rPr>
+        <w:t xml:space="preserve">상단 </w:t>
+      </w:r>
+      <w:proofErr w:type="spellStart"/>
+      <w:r>
+        <w:rPr>
+          <w:rFonts w:eastAsiaTheme="minorHAnsi" w:hint="eastAsia"/>
+          <w:sz w:val="22"/>
+        </w:rPr>
+        <w:t>메뉴바에서</w:t>
+      </w:r>
+      <w:proofErr w:type="spellEnd"/>
+      <w:r>
+        <w:rPr>
+          <w:rFonts w:eastAsiaTheme="minorHAnsi" w:hint="eastAsia"/>
+          <w:sz w:val="22"/>
+        </w:rPr>
+        <w:t xml:space="preserve"> [Window&gt;AI&gt;Navigation]을 선택하면 Agents, Areas, Back, Object 네 개의 탭으로 구성된 </w:t>
+      </w:r>
+      <w:proofErr w:type="spellStart"/>
+      <w:r>
+        <w:rPr>
+          <w:rFonts w:eastAsiaTheme="minorHAnsi" w:hint="eastAsia"/>
+          <w:sz w:val="22"/>
+        </w:rPr>
+        <w:t>내</w:t>
+      </w:r>
+      <w:r>
+        <w:rPr>
+          <w:rFonts w:eastAsiaTheme="minorHAnsi" w:hint="eastAsia"/>
+          <w:sz w:val="22"/>
+        </w:rPr>
+        <w:t>비게이션</w:t>
+      </w:r>
+      <w:proofErr w:type="spellEnd"/>
+      <w:r>
+        <w:rPr>
+          <w:rFonts w:eastAsiaTheme="minorHAnsi" w:hint="eastAsia"/>
+          <w:sz w:val="22"/>
+        </w:rPr>
+        <w:t xml:space="preserve"> </w:t>
+      </w:r>
+      <w:proofErr w:type="spellStart"/>
+      <w:r>
+        <w:rPr>
+          <w:rFonts w:eastAsiaTheme="minorHAnsi" w:hint="eastAsia"/>
+          <w:sz w:val="22"/>
+        </w:rPr>
+        <w:t>뷰가</w:t>
+      </w:r>
+      <w:proofErr w:type="spellEnd"/>
+      <w:r>
+        <w:rPr>
+          <w:rFonts w:eastAsiaTheme="minorHAnsi" w:hint="eastAsia"/>
+          <w:sz w:val="22"/>
+        </w:rPr>
+        <w:t xml:space="preserve"> 열린다.</w:t>
       </w:r>
     </w:p>
     <w:tbl>
@@ -7624,42 +7653,36 @@
           <w:p>
             <w:pPr>
               <w:rPr>
-                <w:rFonts w:asciiTheme="majorHAnsi" w:eastAsiaTheme="majorHAnsi" w:hAnsiTheme="majorHAnsi"/>
-                <w:spacing w:val="-20"/>
-                <w:sz w:val="22"/>
-              </w:rPr>
-            </w:pPr>
-            <w:proofErr w:type="spellStart"/>
-            <w:r>
-              <w:rPr>
-                <w:rFonts w:asciiTheme="majorHAnsi" w:eastAsiaTheme="majorHAnsi" w:hAnsiTheme="majorHAnsi" w:hint="eastAsia"/>
-                <w:spacing w:val="-20"/>
-                <w:sz w:val="22"/>
-              </w:rPr>
-              <w:t>PointerDown</w:t>
-            </w:r>
-            <w:proofErr w:type="spellEnd"/>
-          </w:p>
-        </w:tc>
-        <w:tc>
-          <w:tcPr>
-            <w:tcW w:w="4612" w:type="dxa"/>
-          </w:tcPr>
-          <w:p>
-            <w:pPr>
-              <w:rPr>
-                <w:rFonts w:asciiTheme="majorHAnsi" w:eastAsiaTheme="majorHAnsi" w:hAnsiTheme="majorHAnsi"/>
-                <w:spacing w:val="-20"/>
-                <w:sz w:val="22"/>
-              </w:rPr>
-            </w:pPr>
-            <w:r>
-              <w:rPr>
-                <w:rFonts w:asciiTheme="majorHAnsi" w:eastAsiaTheme="majorHAnsi" w:hAnsiTheme="majorHAnsi" w:hint="eastAsia"/>
-                <w:spacing w:val="-20"/>
-                <w:sz w:val="22"/>
-              </w:rPr>
-              <w:t>개체를 눌렀을 때 호출 (클릭)</w:t>
+                <w:rFonts w:eastAsiaTheme="minorHAnsi"/>
+                <w:sz w:val="22"/>
+              </w:rPr>
+            </w:pPr>
+            <w:r>
+              <w:rPr>
+                <w:rFonts w:eastAsiaTheme="minorHAnsi" w:hint="eastAsia"/>
+                <w:sz w:val="22"/>
+              </w:rPr>
+              <w:t>Agents</w:t>
+            </w:r>
+          </w:p>
+        </w:tc>
+        <w:tc>
+          <w:tcPr>
+            <w:tcW w:w="4612" w:type="dxa"/>
+          </w:tcPr>
+          <w:p>
+            <w:pPr>
+              <w:rPr>
+                <w:rFonts w:eastAsiaTheme="minorHAnsi"/>
+                <w:sz w:val="22"/>
+              </w:rPr>
+            </w:pPr>
+            <w:r>
+              <w:rPr>
+                <w:rFonts w:eastAsiaTheme="minorHAnsi" w:hint="eastAsia"/>
+                <w:sz w:val="22"/>
+              </w:rPr>
+              <w:t>Bake탭에서 볼 수 있는 것과 같은 옵션들이 있지만 Humanoid라는 기본타입과 함께 새 타입을 추가할 수 있다. 이를 활용해 작은 에이전트는 지나갈 수 있는 곳을 큰 에이전트는 돌아서 가야 되게 만들 수 있다.</w:t>
             </w:r>
           </w:p>
         </w:tc>
@@ -7672,42 +7695,68 @@
           <w:p>
             <w:pPr>
               <w:rPr>
-                <w:rFonts w:asciiTheme="majorHAnsi" w:eastAsiaTheme="majorHAnsi" w:hAnsiTheme="majorHAnsi"/>
-                <w:spacing w:val="-20"/>
-                <w:sz w:val="22"/>
-              </w:rPr>
-            </w:pPr>
+                <w:rFonts w:eastAsiaTheme="minorHAnsi"/>
+                <w:sz w:val="22"/>
+              </w:rPr>
+            </w:pPr>
+            <w:r>
+              <w:rPr>
+                <w:rFonts w:eastAsiaTheme="minorHAnsi" w:hint="eastAsia"/>
+                <w:sz w:val="22"/>
+              </w:rPr>
+              <w:t>Areas</w:t>
+            </w:r>
+          </w:p>
+        </w:tc>
+        <w:tc>
+          <w:tcPr>
+            <w:tcW w:w="4612" w:type="dxa"/>
+          </w:tcPr>
+          <w:p>
+            <w:pPr>
+              <w:rPr>
+                <w:rFonts w:eastAsiaTheme="minorHAnsi"/>
+                <w:sz w:val="22"/>
+              </w:rPr>
+            </w:pPr>
+            <w:r>
+              <w:rPr>
+                <w:rFonts w:eastAsiaTheme="minorHAnsi" w:hint="eastAsia"/>
+                <w:sz w:val="22"/>
+              </w:rPr>
+              <w:t xml:space="preserve">사용자가 필요한 </w:t>
+            </w:r>
             <w:proofErr w:type="spellStart"/>
             <w:r>
               <w:rPr>
-                <w:rFonts w:asciiTheme="majorHAnsi" w:eastAsiaTheme="majorHAnsi" w:hAnsiTheme="majorHAnsi" w:hint="eastAsia"/>
-                <w:spacing w:val="-20"/>
-                <w:sz w:val="22"/>
-              </w:rPr>
-              <w:t>PointerUp</w:t>
+                <w:rFonts w:eastAsiaTheme="minorHAnsi" w:hint="eastAsia"/>
+                <w:sz w:val="22"/>
+              </w:rPr>
+              <w:t>내비게이션</w:t>
             </w:r>
             <w:proofErr w:type="spellEnd"/>
-          </w:p>
-        </w:tc>
-        <w:tc>
-          <w:tcPr>
-            <w:tcW w:w="4612" w:type="dxa"/>
-          </w:tcPr>
-          <w:p>
-            <w:pPr>
-              <w:rPr>
-                <w:rFonts w:asciiTheme="majorHAnsi" w:eastAsiaTheme="majorHAnsi" w:hAnsiTheme="majorHAnsi"/>
-                <w:spacing w:val="-20"/>
-                <w:sz w:val="22"/>
-              </w:rPr>
-            </w:pPr>
-            <w:r>
-              <w:rPr>
-                <w:rFonts w:asciiTheme="majorHAnsi" w:eastAsiaTheme="majorHAnsi" w:hAnsiTheme="majorHAnsi" w:hint="eastAsia"/>
-                <w:spacing w:val="-20"/>
-                <w:sz w:val="22"/>
-              </w:rPr>
-              <w:t>누르고 있는 개체에서 뗐을 때 호출.</w:t>
+            <w:r>
+              <w:rPr>
+                <w:rFonts w:eastAsiaTheme="minorHAnsi" w:hint="eastAsia"/>
+                <w:sz w:val="22"/>
+              </w:rPr>
+              <w:t xml:space="preserve"> </w:t>
+            </w:r>
+            <w:proofErr w:type="spellStart"/>
+            <w:r>
+              <w:rPr>
+                <w:rFonts w:eastAsiaTheme="minorHAnsi" w:hint="eastAsia"/>
+                <w:sz w:val="22"/>
+              </w:rPr>
+              <w:t>메시</w:t>
+            </w:r>
+            <w:proofErr w:type="spellEnd"/>
+            <w:r>
+              <w:rPr>
+                <w:rFonts w:eastAsiaTheme="minorHAnsi" w:hint="eastAsia"/>
+                <w:sz w:val="22"/>
+              </w:rPr>
+              <w:t xml:space="preserve"> 구역을 설정하고 그 구역을 지나가는 비용을 설정할 수 있다.</w:t>
             </w:r>
           </w:p>
         </w:tc>
@@ -7720,42 +7769,91 @@
           <w:p>
             <w:pPr>
               <w:rPr>
-                <w:rFonts w:asciiTheme="majorHAnsi" w:eastAsiaTheme="majorHAnsi" w:hAnsiTheme="majorHAnsi"/>
-                <w:spacing w:val="-20"/>
-                <w:sz w:val="22"/>
-              </w:rPr>
-            </w:pPr>
+                <w:rFonts w:eastAsiaTheme="minorHAnsi"/>
+                <w:sz w:val="22"/>
+              </w:rPr>
+            </w:pPr>
+            <w:r>
+              <w:rPr>
+                <w:rFonts w:eastAsiaTheme="minorHAnsi" w:hint="eastAsia"/>
+                <w:sz w:val="22"/>
+              </w:rPr>
+              <w:t>Bake</w:t>
+            </w:r>
+          </w:p>
+        </w:tc>
+        <w:tc>
+          <w:tcPr>
+            <w:tcW w:w="4612" w:type="dxa"/>
+          </w:tcPr>
+          <w:p>
+            <w:pPr>
+              <w:rPr>
+                <w:rFonts w:eastAsiaTheme="minorHAnsi"/>
+                <w:sz w:val="22"/>
+              </w:rPr>
+            </w:pPr>
+            <w:r>
+              <w:rPr>
+                <w:rFonts w:eastAsiaTheme="minorHAnsi" w:hint="eastAsia"/>
+                <w:sz w:val="22"/>
+              </w:rPr>
+              <w:t xml:space="preserve">Bake버튼을 누르면 씬 </w:t>
+            </w:r>
             <w:proofErr w:type="spellStart"/>
             <w:r>
               <w:rPr>
-                <w:rFonts w:asciiTheme="majorHAnsi" w:eastAsiaTheme="majorHAnsi" w:hAnsiTheme="majorHAnsi" w:hint="eastAsia"/>
-                <w:spacing w:val="-20"/>
-                <w:sz w:val="22"/>
-              </w:rPr>
-              <w:t>PointerEnter</w:t>
+                <w:rFonts w:eastAsiaTheme="minorHAnsi" w:hint="eastAsia"/>
+                <w:sz w:val="22"/>
+              </w:rPr>
+              <w:t>뷰에서</w:t>
             </w:r>
             <w:proofErr w:type="spellEnd"/>
-          </w:p>
-        </w:tc>
-        <w:tc>
-          <w:tcPr>
-            <w:tcW w:w="4612" w:type="dxa"/>
-          </w:tcPr>
-          <w:p>
-            <w:pPr>
-              <w:rPr>
-                <w:rFonts w:asciiTheme="majorHAnsi" w:eastAsiaTheme="majorHAnsi" w:hAnsiTheme="majorHAnsi"/>
-                <w:spacing w:val="-20"/>
-                <w:sz w:val="22"/>
-              </w:rPr>
-            </w:pPr>
-            <w:r>
-              <w:rPr>
-                <w:rFonts w:asciiTheme="majorHAnsi" w:eastAsiaTheme="majorHAnsi" w:hAnsiTheme="majorHAnsi" w:hint="eastAsia"/>
-                <w:spacing w:val="-20"/>
-                <w:sz w:val="22"/>
-              </w:rPr>
-              <w:t>개체에 포인터가 들어갔을 때</w:t>
+            <w:r>
+              <w:rPr>
+                <w:rFonts w:eastAsiaTheme="minorHAnsi" w:hint="eastAsia"/>
+                <w:sz w:val="22"/>
+              </w:rPr>
+              <w:t xml:space="preserve"> 파란색 영역을 볼 수 있는데 이것이 캐릭터가 길을 찾아서 이동할 수 있는 영역을 의미하는 </w:t>
+            </w:r>
+            <w:proofErr w:type="spellStart"/>
+            <w:r>
+              <w:rPr>
+                <w:rFonts w:eastAsiaTheme="minorHAnsi" w:hint="eastAsia"/>
+                <w:sz w:val="22"/>
+              </w:rPr>
+              <w:t>NavMesh</w:t>
+            </w:r>
+            <w:proofErr w:type="spellEnd"/>
+            <w:r>
+              <w:rPr>
+                <w:rFonts w:eastAsiaTheme="minorHAnsi" w:hint="eastAsia"/>
+                <w:sz w:val="22"/>
+              </w:rPr>
+              <w:t xml:space="preserve">다. 오브젝트를 Navigation Static으로 설정하고 Bake탭에서 </w:t>
+            </w:r>
+            <w:proofErr w:type="spellStart"/>
+            <w:r>
+              <w:rPr>
+                <w:rFonts w:eastAsiaTheme="minorHAnsi" w:hint="eastAsia"/>
+                <w:sz w:val="22"/>
+              </w:rPr>
+              <w:t>NavMesh</w:t>
+            </w:r>
+            <w:proofErr w:type="spellEnd"/>
+            <w:r>
+              <w:rPr>
+                <w:rFonts w:eastAsiaTheme="minorHAnsi" w:hint="eastAsia"/>
+                <w:sz w:val="22"/>
+              </w:rPr>
+              <w:t xml:space="preserve">를 구우면 볼 수 있다. 이 탭에서 </w:t>
+            </w:r>
+            <w:r>
+              <w:rPr>
+                <w:rFonts w:eastAsiaTheme="minorHAnsi" w:hint="eastAsia"/>
+                <w:sz w:val="22"/>
+              </w:rPr>
+              <w:t>움직일 대상의 반지름, 높이, 이동 가능한 최대 각도(경사) 등을 설정할 수 있다.</w:t>
             </w:r>
           </w:p>
         </w:tc>
@@ -7768,42 +7866,236 @@
           <w:p>
             <w:pPr>
               <w:rPr>
-                <w:rFonts w:asciiTheme="majorHAnsi" w:eastAsiaTheme="majorHAnsi" w:hAnsiTheme="majorHAnsi"/>
-                <w:spacing w:val="-20"/>
+                <w:rFonts w:eastAsiaTheme="minorHAnsi"/>
+                <w:sz w:val="22"/>
+              </w:rPr>
+            </w:pPr>
+            <w:r>
+              <w:rPr>
+                <w:rFonts w:eastAsiaTheme="minorHAnsi" w:hint="eastAsia"/>
+                <w:sz w:val="22"/>
+              </w:rPr>
+              <w:t>Object</w:t>
+            </w:r>
+          </w:p>
+        </w:tc>
+        <w:tc>
+          <w:tcPr>
+            <w:tcW w:w="4612" w:type="dxa"/>
+          </w:tcPr>
+          <w:p>
+            <w:pPr>
+              <w:rPr>
+                <w:rFonts w:eastAsiaTheme="minorHAnsi"/>
                 <w:sz w:val="22"/>
               </w:rPr>
             </w:pPr>
             <w:proofErr w:type="spellStart"/>
             <w:r>
               <w:rPr>
-                <w:rFonts w:asciiTheme="majorHAnsi" w:eastAsiaTheme="majorHAnsi" w:hAnsiTheme="majorHAnsi" w:hint="eastAsia"/>
-                <w:spacing w:val="-20"/>
-                <w:sz w:val="22"/>
-              </w:rPr>
-              <w:t>PointerExit</w:t>
+                <w:rFonts w:eastAsiaTheme="minorHAnsi" w:hint="eastAsia"/>
+                <w:sz w:val="22"/>
+              </w:rPr>
+              <w:t>MeshRenderer</w:t>
             </w:r>
             <w:proofErr w:type="spellEnd"/>
-          </w:p>
-        </w:tc>
-        <w:tc>
-          <w:tcPr>
-            <w:tcW w:w="4612" w:type="dxa"/>
-          </w:tcPr>
-          <w:p>
-            <w:pPr>
-              <w:rPr>
-                <w:rFonts w:asciiTheme="majorHAnsi" w:eastAsiaTheme="majorHAnsi" w:hAnsiTheme="majorHAnsi"/>
-                <w:spacing w:val="-20"/>
-                <w:sz w:val="22"/>
-              </w:rPr>
-            </w:pPr>
-            <w:r>
-              <w:rPr>
-                <w:rFonts w:asciiTheme="majorHAnsi" w:eastAsiaTheme="majorHAnsi" w:hAnsiTheme="majorHAnsi" w:hint="eastAsia"/>
-                <w:spacing w:val="-20"/>
-                <w:sz w:val="22"/>
-              </w:rPr>
-              <w:t>개체에서 포인터가 나왔을 때</w:t>
+            <w:r>
+              <w:rPr>
+                <w:rFonts w:eastAsiaTheme="minorHAnsi" w:hint="eastAsia"/>
+                <w:sz w:val="22"/>
+              </w:rPr>
+              <w:t xml:space="preserve">나 Terrain 컴포넌트를 가진 오브젝트만을 보여주도록 하는 필터다. Navigation Static을 체크하면 해당 </w:t>
+            </w:r>
+            <w:proofErr w:type="spellStart"/>
+            <w:r>
+              <w:rPr>
+                <w:rFonts w:eastAsiaTheme="minorHAnsi" w:hint="eastAsia"/>
+                <w:sz w:val="22"/>
+              </w:rPr>
+              <w:t>메시를</w:t>
+            </w:r>
+            <w:proofErr w:type="spellEnd"/>
+            <w:r>
+              <w:rPr>
+                <w:rFonts w:eastAsiaTheme="minorHAnsi" w:hint="eastAsia"/>
+                <w:sz w:val="22"/>
+              </w:rPr>
+              <w:t xml:space="preserve"> 캐릭터가 길을 찾을 수 있는 표면으로 설정된다.</w:t>
+            </w:r>
+          </w:p>
+        </w:tc>
+      </w:tr>
+    </w:tbl>
+    <w:p>
+      <w:pPr>
+        <w:rPr>
+          <w:rFonts w:eastAsiaTheme="minorHAnsi"/>
+          <w:sz w:val="22"/>
+        </w:rPr>
+      </w:pPr>
+    </w:p>
+    <w:p>
+      <w:pPr>
+        <w:rPr>
+          <w:rFonts w:ascii="HY견고딕" w:eastAsia="HY견고딕" w:hint="eastAsia"/>
+          <w:sz w:val="24"/>
+          <w:szCs w:val="24"/>
+        </w:rPr>
+      </w:pPr>
+    </w:p>
+    <w:p>
+      <w:pPr>
+        <w:rPr>
+          <w:rFonts w:ascii="HY견고딕" w:eastAsia="HY견고딕"/>
+          <w:sz w:val="24"/>
+          <w:szCs w:val="24"/>
+        </w:rPr>
+      </w:pPr>
+      <w:r>
+        <w:rPr>
+          <w:rFonts w:ascii="HY견고딕" w:eastAsia="HY견고딕" w:hint="eastAsia"/>
+          <w:sz w:val="24"/>
+          <w:szCs w:val="24"/>
+        </w:rPr>
+        <w:t>[설명]</w:t>
+      </w:r>
+    </w:p>
+    <w:p>
+      <w:pPr>
+        <w:rPr>
+          <w:rFonts w:asciiTheme="majorHAnsi" w:eastAsiaTheme="majorHAnsi" w:hAnsiTheme="majorHAnsi"/>
+          <w:sz w:val="22"/>
+        </w:rPr>
+      </w:pPr>
+      <w:r>
+        <w:rPr>
+          <w:rFonts w:asciiTheme="majorHAnsi" w:eastAsiaTheme="majorHAnsi" w:hAnsiTheme="majorHAnsi" w:hint="eastAsia"/>
+          <w:sz w:val="22"/>
+        </w:rPr>
+        <w:t xml:space="preserve">AI로 이 컴포넌트를 오브젝트에 붙이면 해당 오브젝트가 목표까지 최단 거리를 계산해 추적하는 역할을 하며 충돌을 회피하는 기능을 </w:t>
+      </w:r>
+      <w:r>
+        <w:rPr>
+          <w:rFonts w:asciiTheme="majorHAnsi" w:eastAsiaTheme="majorHAnsi" w:hAnsiTheme="majorHAnsi" w:hint="eastAsia"/>
+          <w:sz w:val="22"/>
+        </w:rPr>
+        <w:t>제공하는 컴포넌트</w:t>
+      </w:r>
+    </w:p>
+    <w:p>
+      <w:pPr>
+        <w:rPr>
+          <w:rFonts w:asciiTheme="majorHAnsi" w:eastAsiaTheme="majorHAnsi" w:hAnsiTheme="majorHAnsi"/>
+          <w:sz w:val="22"/>
+        </w:rPr>
+      </w:pPr>
+      <w:r>
+        <w:rPr>
+          <w:rFonts w:asciiTheme="majorHAnsi" w:eastAsiaTheme="majorHAnsi" w:hAnsiTheme="majorHAnsi" w:hint="eastAsia"/>
+          <w:sz w:val="22"/>
+        </w:rPr>
+        <w:lastRenderedPageBreak/>
+        <w:t>.</w:t>
+      </w:r>
+    </w:p>
+    <w:p>
+      <w:pPr>
+        <w:rPr>
+          <w:rFonts w:asciiTheme="majorHAnsi" w:eastAsiaTheme="majorHAnsi" w:hAnsiTheme="majorHAnsi"/>
+          <w:sz w:val="22"/>
+        </w:rPr>
+      </w:pPr>
+      <w:r>
+        <w:rPr>
+          <w:rFonts w:ascii="HY견고딕" w:eastAsia="HY견고딕" w:hAnsiTheme="majorHAnsi" w:hint="eastAsia"/>
+          <w:spacing w:val="-20"/>
+          <w:sz w:val="24"/>
+          <w:szCs w:val="24"/>
+        </w:rPr>
+        <w:t>[</w:t>
+      </w:r>
+      <w:r>
+        <w:rPr>
+          <w:rFonts w:ascii="HY견고딕" w:eastAsia="HY견고딕" w:hAnsiTheme="majorHAnsi" w:hint="eastAsia"/>
+          <w:spacing w:val="-20"/>
+          <w:sz w:val="24"/>
+          <w:szCs w:val="24"/>
+        </w:rPr>
+        <w:t>필드/</w:t>
+      </w:r>
+      <w:proofErr w:type="spellStart"/>
+      <w:r>
+        <w:rPr>
+          <w:rFonts w:ascii="HY견고딕" w:eastAsia="HY견고딕" w:hAnsiTheme="majorHAnsi" w:hint="eastAsia"/>
+          <w:spacing w:val="-20"/>
+          <w:sz w:val="24"/>
+          <w:szCs w:val="24"/>
+        </w:rPr>
+        <w:t>메소드</w:t>
+      </w:r>
+      <w:proofErr w:type="spellEnd"/>
+      <w:r>
+        <w:rPr>
+          <w:rFonts w:ascii="HY견고딕" w:eastAsia="HY견고딕" w:hAnsiTheme="majorHAnsi" w:hint="eastAsia"/>
+          <w:spacing w:val="-20"/>
+          <w:sz w:val="24"/>
+          <w:szCs w:val="24"/>
+        </w:rPr>
+        <w:t>]</w:t>
+      </w:r>
+    </w:p>
+    <w:tbl>
+      <w:tblPr>
+        <w:tblStyle w:val="a4"/>
+        <w:tblW w:w="0" w:type="auto"/>
+        <w:tblLook w:val="04A0" w:firstRow="1" w:lastRow="0" w:firstColumn="1" w:lastColumn="0" w:noHBand="0" w:noVBand="1"/>
+      </w:tblPr>
+      <w:tblGrid>
+        <w:gridCol w:w="4612"/>
+        <w:gridCol w:w="4612"/>
+      </w:tblGrid>
+      <w:tr>
+        <w:tc>
+          <w:tcPr>
+            <w:tcW w:w="4612" w:type="dxa"/>
+          </w:tcPr>
+          <w:p>
+            <w:pPr>
+              <w:rPr>
+                <w:rFonts w:asciiTheme="majorHAnsi" w:eastAsiaTheme="majorHAnsi" w:hAnsiTheme="majorHAnsi"/>
+                <w:spacing w:val="-20"/>
+                <w:sz w:val="22"/>
+              </w:rPr>
+            </w:pPr>
+            <w:r>
+              <w:rPr>
+                <w:rFonts w:asciiTheme="majorHAnsi" w:eastAsiaTheme="majorHAnsi" w:hAnsiTheme="majorHAnsi" w:hint="eastAsia"/>
+                <w:spacing w:val="-20"/>
+                <w:sz w:val="22"/>
+              </w:rPr>
+              <w:t>Speed</w:t>
+            </w:r>
+          </w:p>
+        </w:tc>
+        <w:tc>
+          <w:tcPr>
+            <w:tcW w:w="4612" w:type="dxa"/>
+          </w:tcPr>
+          <w:p>
+            <w:pPr>
+              <w:rPr>
+                <w:rFonts w:asciiTheme="majorHAnsi" w:eastAsiaTheme="majorHAnsi" w:hAnsiTheme="majorHAnsi"/>
+                <w:spacing w:val="-20"/>
+                <w:sz w:val="22"/>
+              </w:rPr>
+            </w:pPr>
+            <w:r>
+              <w:rPr>
+                <w:rFonts w:asciiTheme="majorHAnsi" w:eastAsiaTheme="majorHAnsi" w:hAnsiTheme="majorHAnsi" w:hint="eastAsia"/>
+                <w:spacing w:val="-20"/>
+                <w:sz w:val="22"/>
+              </w:rPr>
+              <w:t>에이전트가 움직이는 속도</w:t>
             </w:r>
           </w:p>
         </w:tc>
@@ -7821,37 +8113,35 @@
                 <w:sz w:val="22"/>
               </w:rPr>
             </w:pPr>
-            <w:proofErr w:type="spellStart"/>
-            <w:r>
-              <w:rPr>
-                <w:rFonts w:asciiTheme="majorHAnsi" w:eastAsiaTheme="majorHAnsi" w:hAnsiTheme="majorHAnsi" w:hint="eastAsia"/>
-                <w:spacing w:val="-20"/>
-                <w:sz w:val="22"/>
-              </w:rPr>
-              <w:t>BeginDrag</w:t>
-            </w:r>
-            <w:proofErr w:type="spellEnd"/>
-          </w:p>
-        </w:tc>
-        <w:tc>
-          <w:tcPr>
-            <w:tcW w:w="4612" w:type="dxa"/>
-          </w:tcPr>
-          <w:p>
-            <w:pPr>
-              <w:rPr>
-                <w:rFonts w:asciiTheme="majorHAnsi" w:eastAsiaTheme="majorHAnsi" w:hAnsiTheme="majorHAnsi"/>
-                <w:spacing w:val="-20"/>
-                <w:sz w:val="22"/>
-              </w:rPr>
-            </w:pPr>
-            <w:r>
-              <w:rPr>
-                <w:rFonts w:asciiTheme="majorHAnsi" w:eastAsiaTheme="majorHAnsi" w:hAnsiTheme="majorHAnsi" w:hint="eastAsia"/>
-                <w:spacing w:val="-20"/>
-                <w:sz w:val="22"/>
-              </w:rPr>
-              <w:t>드래그가 시작되기 전에 호출</w:t>
+            <w:r>
+              <w:rPr>
+                <w:rFonts w:asciiTheme="majorHAnsi" w:eastAsiaTheme="majorHAnsi" w:hAnsiTheme="majorHAnsi" w:hint="eastAsia"/>
+                <w:spacing w:val="-20"/>
+                <w:sz w:val="22"/>
+              </w:rPr>
+              <w:t>Angular Speed</w:t>
+            </w:r>
+          </w:p>
+        </w:tc>
+        <w:tc>
+          <w:tcPr>
+            <w:tcW w:w="4612" w:type="dxa"/>
+          </w:tcPr>
+          <w:p>
+            <w:pPr>
+              <w:rPr>
+                <w:rFonts w:asciiTheme="majorHAnsi" w:eastAsiaTheme="majorHAnsi" w:hAnsiTheme="majorHAnsi"/>
+                <w:spacing w:val="-20"/>
+                <w:sz w:val="22"/>
+              </w:rPr>
+            </w:pPr>
+            <w:r>
+              <w:rPr>
+                <w:rFonts w:asciiTheme="majorHAnsi" w:eastAsiaTheme="majorHAnsi" w:hAnsiTheme="majorHAnsi" w:hint="eastAsia"/>
+                <w:spacing w:val="-20"/>
+                <w:sz w:val="22"/>
+              </w:rPr>
+              <w:t>에이전트가 회전하는 속도</w:t>
             </w:r>
           </w:p>
         </w:tc>
@@ -7875,93 +8165,78 @@
                 <w:spacing w:val="-20"/>
                 <w:sz w:val="22"/>
               </w:rPr>
-              <w:t>Drag</w:t>
-            </w:r>
-          </w:p>
-        </w:tc>
-        <w:tc>
-          <w:tcPr>
-            <w:tcW w:w="4612" w:type="dxa"/>
-          </w:tcPr>
-          <w:p>
-            <w:pPr>
-              <w:rPr>
-                <w:rFonts w:asciiTheme="majorHAnsi" w:eastAsiaTheme="majorHAnsi" w:hAnsiTheme="majorHAnsi"/>
-                <w:spacing w:val="-20"/>
-                <w:sz w:val="22"/>
-              </w:rPr>
-            </w:pPr>
-            <w:r>
-              <w:rPr>
-                <w:rFonts w:asciiTheme="majorHAnsi" w:eastAsiaTheme="majorHAnsi" w:hAnsiTheme="majorHAnsi" w:hint="eastAsia"/>
-                <w:spacing w:val="-20"/>
-                <w:sz w:val="22"/>
-              </w:rPr>
-              <w:t>드래그하는 동안 포인터가 이동할 때마다 호출</w:t>
+              <w:t>Acceleration</w:t>
+            </w:r>
+          </w:p>
+        </w:tc>
+        <w:tc>
+          <w:tcPr>
+            <w:tcW w:w="4612" w:type="dxa"/>
+          </w:tcPr>
+          <w:p>
+            <w:pPr>
+              <w:rPr>
+                <w:rFonts w:asciiTheme="majorHAnsi" w:eastAsiaTheme="majorHAnsi" w:hAnsiTheme="majorHAnsi"/>
+                <w:spacing w:val="-20"/>
+                <w:sz w:val="22"/>
+              </w:rPr>
+            </w:pPr>
+            <w:r>
+              <w:rPr>
+                <w:rFonts w:asciiTheme="majorHAnsi" w:eastAsiaTheme="majorHAnsi" w:hAnsiTheme="majorHAnsi" w:hint="eastAsia"/>
+                <w:spacing w:val="-20"/>
+                <w:sz w:val="22"/>
+              </w:rPr>
+              <w:t>가속도</w:t>
             </w:r>
           </w:p>
         </w:tc>
       </w:tr>
       <w:tr>
-        <w:tc>
-          <w:tcPr>
-            <w:tcW w:w="4612" w:type="dxa"/>
-          </w:tcPr>
-          <w:p>
-            <w:pPr>
-              <w:rPr>
-                <w:rFonts w:asciiTheme="majorHAnsi" w:eastAsiaTheme="majorHAnsi" w:hAnsiTheme="majorHAnsi"/>
-                <w:spacing w:val="-20"/>
-                <w:sz w:val="22"/>
-              </w:rPr>
-            </w:pPr>
-            <w:r>
-              <w:rPr>
-                <w:rFonts w:asciiTheme="majorHAnsi" w:eastAsiaTheme="majorHAnsi" w:hAnsiTheme="majorHAnsi" w:hint="eastAsia"/>
-                <w:spacing w:val="-20"/>
-                <w:sz w:val="22"/>
-              </w:rPr>
-              <w:t>Drop</w:t>
-            </w:r>
-          </w:p>
-        </w:tc>
-        <w:tc>
-          <w:tcPr>
-            <w:tcW w:w="4612" w:type="dxa"/>
-          </w:tcPr>
-          <w:p>
-            <w:pPr>
-              <w:rPr>
-                <w:rFonts w:asciiTheme="majorHAnsi" w:eastAsiaTheme="majorHAnsi" w:hAnsiTheme="majorHAnsi"/>
-                <w:spacing w:val="-20"/>
-                <w:sz w:val="22"/>
-              </w:rPr>
-            </w:pPr>
-            <w:r>
-              <w:rPr>
-                <w:rFonts w:asciiTheme="majorHAnsi" w:eastAsiaTheme="majorHAnsi" w:hAnsiTheme="majorHAnsi" w:hint="eastAsia"/>
-                <w:spacing w:val="-20"/>
-                <w:sz w:val="22"/>
-              </w:rPr>
-              <w:t>어떤 개체에 (포인터)</w:t>
-            </w:r>
-            <w:proofErr w:type="spellStart"/>
-            <w:r>
-              <w:rPr>
-                <w:rFonts w:asciiTheme="majorHAnsi" w:eastAsiaTheme="majorHAnsi" w:hAnsiTheme="majorHAnsi" w:hint="eastAsia"/>
-                <w:spacing w:val="-20"/>
-                <w:sz w:val="22"/>
-              </w:rPr>
-              <w:t>드롭할</w:t>
-            </w:r>
-            <w:proofErr w:type="spellEnd"/>
-            <w:r>
-              <w:rPr>
-                <w:rFonts w:asciiTheme="majorHAnsi" w:eastAsiaTheme="majorHAnsi" w:hAnsiTheme="majorHAnsi" w:hint="eastAsia"/>
-                <w:spacing w:val="-20"/>
-                <w:sz w:val="22"/>
-              </w:rPr>
-              <w:t xml:space="preserve"> 때</w:t>
+        <w:trPr>
+          <w:trHeight w:val="383"/>
+        </w:trPr>
+        <w:tc>
+          <w:tcPr>
+            <w:tcW w:w="4612" w:type="dxa"/>
+          </w:tcPr>
+          <w:p>
+            <w:pPr>
+              <w:rPr>
+                <w:rFonts w:asciiTheme="majorHAnsi" w:eastAsiaTheme="majorHAnsi" w:hAnsiTheme="majorHAnsi"/>
+                <w:spacing w:val="-20"/>
+                <w:sz w:val="22"/>
+              </w:rPr>
+            </w:pPr>
+            <w:r>
+              <w:rPr>
+                <w:rFonts w:asciiTheme="majorHAnsi" w:eastAsiaTheme="majorHAnsi" w:hAnsiTheme="majorHAnsi" w:hint="eastAsia"/>
+                <w:spacing w:val="-20"/>
+                <w:sz w:val="22"/>
+              </w:rPr>
+              <w:t>Stopping Distance</w:t>
+            </w:r>
+          </w:p>
+        </w:tc>
+        <w:tc>
+          <w:tcPr>
+            <w:tcW w:w="4612" w:type="dxa"/>
+          </w:tcPr>
+          <w:p>
+            <w:pPr>
+              <w:rPr>
+                <w:rFonts w:asciiTheme="majorHAnsi" w:eastAsiaTheme="majorHAnsi" w:hAnsiTheme="majorHAnsi"/>
+                <w:spacing w:val="-20"/>
+                <w:sz w:val="22"/>
+              </w:rPr>
+            </w:pPr>
+            <w:r>
+              <w:rPr>
+                <w:rFonts w:asciiTheme="majorHAnsi" w:eastAsiaTheme="majorHAnsi" w:hAnsiTheme="majorHAnsi" w:hint="eastAsia"/>
+                <w:spacing w:val="-20"/>
+                <w:sz w:val="22"/>
+              </w:rPr>
+              <w:t>목표와 얼마만큼의 거리를 두고 멈출 지를 결정한다.</w:t>
             </w:r>
           </w:p>
         </w:tc>
@@ -7979,6 +8254,82 @@
                 <w:sz w:val="22"/>
               </w:rPr>
             </w:pPr>
+            <w:r>
+              <w:rPr>
+                <w:rFonts w:asciiTheme="majorHAnsi" w:eastAsiaTheme="majorHAnsi" w:hAnsiTheme="majorHAnsi" w:hint="eastAsia"/>
+                <w:spacing w:val="-20"/>
+                <w:sz w:val="22"/>
+              </w:rPr>
+              <w:t>Auto Breaking</w:t>
+            </w:r>
+          </w:p>
+        </w:tc>
+        <w:tc>
+          <w:tcPr>
+            <w:tcW w:w="4612" w:type="dxa"/>
+          </w:tcPr>
+          <w:p>
+            <w:pPr>
+              <w:rPr>
+                <w:rFonts w:asciiTheme="majorHAnsi" w:eastAsiaTheme="majorHAnsi" w:hAnsiTheme="majorHAnsi"/>
+                <w:spacing w:val="-20"/>
+                <w:sz w:val="22"/>
+              </w:rPr>
+            </w:pPr>
+            <w:r>
+              <w:rPr>
+                <w:rFonts w:asciiTheme="majorHAnsi" w:eastAsiaTheme="majorHAnsi" w:hAnsiTheme="majorHAnsi" w:hint="eastAsia"/>
+                <w:spacing w:val="-20"/>
+                <w:sz w:val="22"/>
+              </w:rPr>
+              <w:t>에이전트가 목적지에 도착하기 직전에 감속할지 결정</w:t>
+            </w:r>
+          </w:p>
+        </w:tc>
+      </w:tr>
+      <w:tr>
+        <w:tc>
+          <w:tcPr>
+            <w:tcW w:w="4612" w:type="dxa"/>
+          </w:tcPr>
+          <w:p>
+            <w:pPr>
+              <w:rPr>
+                <w:rFonts w:asciiTheme="majorHAnsi" w:eastAsiaTheme="majorHAnsi" w:hAnsiTheme="majorHAnsi"/>
+                <w:spacing w:val="-20"/>
+                <w:sz w:val="22"/>
+              </w:rPr>
+            </w:pPr>
+            <w:r>
+              <w:rPr>
+                <w:rFonts w:asciiTheme="majorHAnsi" w:eastAsiaTheme="majorHAnsi" w:hAnsiTheme="majorHAnsi" w:hint="eastAsia"/>
+                <w:spacing w:val="-20"/>
+                <w:sz w:val="22"/>
+              </w:rPr>
+              <w:t>Radius</w:t>
+            </w:r>
+          </w:p>
+        </w:tc>
+        <w:tc>
+          <w:tcPr>
+            <w:tcW w:w="4612" w:type="dxa"/>
+          </w:tcPr>
+          <w:p>
+            <w:pPr>
+              <w:rPr>
+                <w:rFonts w:asciiTheme="majorHAnsi" w:eastAsiaTheme="majorHAnsi" w:hAnsiTheme="majorHAnsi"/>
+                <w:spacing w:val="-20"/>
+                <w:sz w:val="22"/>
+              </w:rPr>
+            </w:pPr>
+            <w:r>
+              <w:rPr>
+                <w:rFonts w:asciiTheme="majorHAnsi" w:eastAsiaTheme="majorHAnsi" w:hAnsiTheme="majorHAnsi" w:hint="eastAsia"/>
+                <w:spacing w:val="-20"/>
+                <w:sz w:val="22"/>
+              </w:rPr>
+              <w:t xml:space="preserve">다른 에이전트나 </w:t>
+            </w:r>
             <w:proofErr w:type="spellStart"/>
             <w:r>
               <w:rPr>
@@ -7986,30 +8337,126 @@
                 <w:spacing w:val="-20"/>
                 <w:sz w:val="22"/>
               </w:rPr>
-              <w:t>EndDrag</w:t>
+              <w:t>NavMeshObstacle</w:t>
             </w:r>
             <w:proofErr w:type="spellEnd"/>
-          </w:p>
-        </w:tc>
-        <w:tc>
-          <w:tcPr>
-            <w:tcW w:w="4612" w:type="dxa"/>
-          </w:tcPr>
-          <w:p>
-            <w:pPr>
-              <w:rPr>
-                <w:rFonts w:asciiTheme="majorHAnsi" w:eastAsiaTheme="majorHAnsi" w:hAnsiTheme="majorHAnsi"/>
-                <w:spacing w:val="-20"/>
-                <w:sz w:val="22"/>
-              </w:rPr>
-            </w:pPr>
-            <w:r>
-              <w:rPr>
-                <w:rFonts w:asciiTheme="majorHAnsi" w:eastAsiaTheme="majorHAnsi" w:hAnsiTheme="majorHAnsi" w:hint="eastAsia"/>
-                <w:spacing w:val="-20"/>
-                <w:sz w:val="22"/>
-              </w:rPr>
-              <w:t>드래그가 끝날 때 호출</w:t>
+            <w:r>
+              <w:rPr>
+                <w:rFonts w:asciiTheme="majorHAnsi" w:eastAsiaTheme="majorHAnsi" w:hAnsiTheme="majorHAnsi" w:hint="eastAsia"/>
+                <w:spacing w:val="-20"/>
+                <w:sz w:val="22"/>
+              </w:rPr>
+              <w:t>과 충돌하는 영역의 두께</w:t>
+            </w:r>
+          </w:p>
+        </w:tc>
+      </w:tr>
+      <w:tr>
+        <w:tc>
+          <w:tcPr>
+            <w:tcW w:w="4612" w:type="dxa"/>
+          </w:tcPr>
+          <w:p>
+            <w:pPr>
+              <w:rPr>
+                <w:rFonts w:asciiTheme="majorHAnsi" w:eastAsiaTheme="majorHAnsi" w:hAnsiTheme="majorHAnsi"/>
+                <w:spacing w:val="-20"/>
+                <w:sz w:val="22"/>
+              </w:rPr>
+            </w:pPr>
+            <w:r>
+              <w:rPr>
+                <w:rFonts w:asciiTheme="majorHAnsi" w:eastAsiaTheme="majorHAnsi" w:hAnsiTheme="majorHAnsi" w:hint="eastAsia"/>
+                <w:spacing w:val="-20"/>
+                <w:sz w:val="22"/>
+              </w:rPr>
+              <w:t>Height</w:t>
+            </w:r>
+          </w:p>
+        </w:tc>
+        <w:tc>
+          <w:tcPr>
+            <w:tcW w:w="4612" w:type="dxa"/>
+          </w:tcPr>
+          <w:p>
+            <w:pPr>
+              <w:rPr>
+                <w:rFonts w:asciiTheme="majorHAnsi" w:eastAsiaTheme="majorHAnsi" w:hAnsiTheme="majorHAnsi"/>
+                <w:spacing w:val="-20"/>
+                <w:sz w:val="22"/>
+              </w:rPr>
+            </w:pPr>
+            <w:r>
+              <w:rPr>
+                <w:rFonts w:asciiTheme="majorHAnsi" w:eastAsiaTheme="majorHAnsi" w:hAnsiTheme="majorHAnsi" w:hint="eastAsia"/>
+                <w:spacing w:val="-20"/>
+                <w:sz w:val="22"/>
+              </w:rPr>
+              <w:t>에이전트끼리의 높이 충돌 범위</w:t>
+            </w:r>
+          </w:p>
+        </w:tc>
+      </w:tr>
+      <w:tr>
+        <w:tc>
+          <w:tcPr>
+            <w:tcW w:w="4612" w:type="dxa"/>
+          </w:tcPr>
+          <w:p>
+            <w:pPr>
+              <w:rPr>
+                <w:rFonts w:asciiTheme="majorHAnsi" w:eastAsiaTheme="majorHAnsi" w:hAnsiTheme="majorHAnsi"/>
+                <w:spacing w:val="-20"/>
+                <w:sz w:val="22"/>
+              </w:rPr>
+            </w:pPr>
+            <w:r>
+              <w:rPr>
+                <w:rFonts w:asciiTheme="majorHAnsi" w:eastAsiaTheme="majorHAnsi" w:hAnsiTheme="majorHAnsi" w:hint="eastAsia"/>
+                <w:spacing w:val="-20"/>
+                <w:sz w:val="22"/>
+              </w:rPr>
+              <w:t>Area Mask</w:t>
+            </w:r>
+          </w:p>
+        </w:tc>
+        <w:tc>
+          <w:tcPr>
+            <w:tcW w:w="4612" w:type="dxa"/>
+          </w:tcPr>
+          <w:p>
+            <w:pPr>
+              <w:rPr>
+                <w:rFonts w:asciiTheme="majorHAnsi" w:eastAsiaTheme="majorHAnsi" w:hAnsiTheme="majorHAnsi"/>
+                <w:spacing w:val="-20"/>
+                <w:sz w:val="22"/>
+              </w:rPr>
+            </w:pPr>
+            <w:r>
+              <w:rPr>
+                <w:rFonts w:asciiTheme="majorHAnsi" w:eastAsiaTheme="majorHAnsi" w:hAnsiTheme="majorHAnsi" w:hint="eastAsia"/>
+                <w:spacing w:val="-20"/>
+                <w:sz w:val="22"/>
+              </w:rPr>
+              <w:t xml:space="preserve">이 에이전트가 지나갈 수 있는 영역과 </w:t>
+            </w:r>
+            <w:proofErr w:type="spellStart"/>
+            <w:r>
+              <w:rPr>
+                <w:rFonts w:asciiTheme="majorHAnsi" w:eastAsiaTheme="majorHAnsi" w:hAnsiTheme="majorHAnsi" w:hint="eastAsia"/>
+                <w:spacing w:val="-20"/>
+                <w:sz w:val="22"/>
+              </w:rPr>
+              <w:t>못지나가는</w:t>
+            </w:r>
+            <w:proofErr w:type="spellEnd"/>
+            <w:r>
+              <w:rPr>
+                <w:rFonts w:asciiTheme="majorHAnsi" w:eastAsiaTheme="majorHAnsi" w:hAnsiTheme="majorHAnsi" w:hint="eastAsia"/>
+                <w:spacing w:val="-20"/>
+                <w:sz w:val="22"/>
+              </w:rPr>
+              <w:t xml:space="preserve"> 영역 설정</w:t>
             </w:r>
           </w:p>
         </w:tc>
@@ -8023,69 +8470,290 @@
           <w:sz w:val="22"/>
         </w:rPr>
       </w:pPr>
+    </w:p>
+    <w:p>
+      <w:pPr>
+        <w:rPr>
+          <w:rFonts w:asciiTheme="majorHAnsi" w:eastAsiaTheme="majorHAnsi" w:hAnsiTheme="majorHAnsi"/>
+          <w:sz w:val="22"/>
+        </w:rPr>
+      </w:pPr>
+      <w:r>
+        <w:rPr>
+          <w:rFonts w:ascii="HY견고딕" w:eastAsia="HY견고딕" w:hAnsiTheme="majorHAnsi" w:hint="eastAsia"/>
+          <w:spacing w:val="-20"/>
+          <w:sz w:val="24"/>
+          <w:szCs w:val="24"/>
+        </w:rPr>
+        <w:t>[</w:t>
+      </w:r>
+      <w:r>
+        <w:rPr>
+          <w:rFonts w:ascii="HY견고딕" w:eastAsia="HY견고딕" w:hAnsiTheme="majorHAnsi" w:hint="eastAsia"/>
+          <w:spacing w:val="-20"/>
+          <w:sz w:val="24"/>
+          <w:szCs w:val="24"/>
+        </w:rPr>
+        <w:t>추가내용</w:t>
+      </w:r>
+      <w:r>
+        <w:rPr>
+          <w:rFonts w:ascii="HY견고딕" w:eastAsia="HY견고딕" w:hAnsiTheme="majorHAnsi" w:hint="eastAsia"/>
+          <w:spacing w:val="-20"/>
+          <w:sz w:val="24"/>
+          <w:szCs w:val="24"/>
+        </w:rPr>
+        <w:t>]</w:t>
+      </w:r>
+    </w:p>
+    <w:p>
+      <w:pPr>
+        <w:rPr>
+          <w:rFonts w:asciiTheme="majorHAnsi" w:eastAsiaTheme="majorHAnsi" w:hAnsiTheme="majorHAnsi" w:hint="eastAsia"/>
+          <w:spacing w:val="-20"/>
+          <w:sz w:val="22"/>
+        </w:rPr>
+      </w:pPr>
+      <w:proofErr w:type="spellStart"/>
+      <w:proofErr w:type="gramStart"/>
+      <w:r>
+        <w:rPr>
+          <w:rFonts w:asciiTheme="majorHAnsi" w:eastAsiaTheme="majorHAnsi" w:hAnsiTheme="majorHAnsi" w:hint="eastAsia"/>
+          <w:spacing w:val="-20"/>
+          <w:sz w:val="22"/>
+        </w:rPr>
+        <w:t>NavMeshObstacle</w:t>
+      </w:r>
+      <w:proofErr w:type="spellEnd"/>
+      <w:r>
+        <w:rPr>
+          <w:rFonts w:asciiTheme="majorHAnsi" w:eastAsiaTheme="majorHAnsi" w:hAnsiTheme="majorHAnsi" w:hint="eastAsia"/>
+          <w:spacing w:val="-20"/>
+          <w:sz w:val="22"/>
+        </w:rPr>
+        <w:t xml:space="preserve"> :</w:t>
+      </w:r>
+      <w:proofErr w:type="gramEnd"/>
+      <w:r>
+        <w:rPr>
+          <w:rFonts w:asciiTheme="majorHAnsi" w:eastAsiaTheme="majorHAnsi" w:hAnsiTheme="majorHAnsi" w:hint="eastAsia"/>
+          <w:spacing w:val="-20"/>
+          <w:sz w:val="22"/>
+        </w:rPr>
+        <w:t xml:space="preserve"> 에이전트의 장애물 역할을 하는 컴포넌트로 Navigation static으로 설정하는 것과 큰 차이점은 움직일 수 있다는 점이다.</w:t>
+      </w:r>
+    </w:p>
+    <w:p>
+      <w:pPr>
+        <w:rPr>
+          <w:rFonts w:asciiTheme="majorHAnsi" w:eastAsiaTheme="majorHAnsi" w:hAnsiTheme="majorHAnsi" w:hint="eastAsia"/>
+          <w:spacing w:val="-20"/>
+          <w:sz w:val="22"/>
+        </w:rPr>
+      </w:pPr>
+      <w:proofErr w:type="spellStart"/>
+      <w:proofErr w:type="gramStart"/>
+      <w:r>
+        <w:rPr>
+          <w:rFonts w:asciiTheme="majorHAnsi" w:eastAsiaTheme="majorHAnsi" w:hAnsiTheme="majorHAnsi" w:hint="eastAsia"/>
+          <w:spacing w:val="-20"/>
+          <w:sz w:val="22"/>
+        </w:rPr>
+        <w:t>OffMeshLink</w:t>
+      </w:r>
+      <w:proofErr w:type="spellEnd"/>
+      <w:r>
+        <w:rPr>
+          <w:rFonts w:asciiTheme="majorHAnsi" w:eastAsiaTheme="majorHAnsi" w:hAnsiTheme="majorHAnsi" w:hint="eastAsia"/>
+          <w:spacing w:val="-20"/>
+          <w:sz w:val="22"/>
+        </w:rPr>
+        <w:t xml:space="preserve"> :</w:t>
+      </w:r>
+      <w:proofErr w:type="gramEnd"/>
+      <w:r>
+        <w:rPr>
+          <w:rFonts w:asciiTheme="majorHAnsi" w:eastAsiaTheme="majorHAnsi" w:hAnsiTheme="majorHAnsi" w:hint="eastAsia"/>
+          <w:spacing w:val="-20"/>
+          <w:sz w:val="22"/>
+        </w:rPr>
+        <w:t xml:space="preserve"> Start와 End </w:t>
+      </w:r>
+      <w:proofErr w:type="spellStart"/>
+      <w:r>
+        <w:rPr>
+          <w:rFonts w:asciiTheme="majorHAnsi" w:eastAsiaTheme="majorHAnsi" w:hAnsiTheme="majorHAnsi" w:hint="eastAsia"/>
+          <w:spacing w:val="-20"/>
+          <w:sz w:val="22"/>
+        </w:rPr>
+        <w:t>프로퍼티에</w:t>
+      </w:r>
+      <w:proofErr w:type="spellEnd"/>
+      <w:r>
+        <w:rPr>
+          <w:rFonts w:asciiTheme="majorHAnsi" w:eastAsiaTheme="majorHAnsi" w:hAnsiTheme="majorHAnsi" w:hint="eastAsia"/>
+          <w:spacing w:val="-20"/>
+          <w:sz w:val="22"/>
+        </w:rPr>
+        <w:t xml:space="preserve"> 게임오브젝트를 연결해서 에이전트가 두 지점 사이를 점프로 위치를 이동할 수 있게 해주는 컴포넌트다..</w:t>
+      </w:r>
+    </w:p>
+    <w:p>
+      <w:pPr>
+        <w:rPr>
+          <w:rFonts w:asciiTheme="majorHAnsi" w:eastAsiaTheme="majorHAnsi" w:hAnsiTheme="majorHAnsi" w:hint="eastAsia"/>
+          <w:spacing w:val="-20"/>
+          <w:sz w:val="22"/>
+        </w:rPr>
+      </w:pPr>
+    </w:p>
+    <w:p>
+      <w:pPr>
+        <w:rPr>
+          <w:rFonts w:asciiTheme="majorHAnsi" w:eastAsiaTheme="majorHAnsi" w:hAnsiTheme="majorHAnsi"/>
+          <w:sz w:val="22"/>
+        </w:rPr>
+      </w:pPr>
       <w:r>
         <w:rPr>
           <w:noProof/>
         </w:rPr>
-        <w:drawing>
-          <wp:anchor distT="0" distB="0" distL="114300" distR="114300" simplePos="0" relativeHeight="251668480" behindDoc="1" locked="0" layoutInCell="1" allowOverlap="1">
-            <wp:simplePos x="0" y="0"/>
-            <wp:positionH relativeFrom="column">
-              <wp:posOffset>-21590</wp:posOffset>
-            </wp:positionH>
-            <wp:positionV relativeFrom="paragraph">
-              <wp:posOffset>146685</wp:posOffset>
-            </wp:positionV>
-            <wp:extent cx="2576195" cy="1451610"/>
-            <wp:effectExtent l="0" t="0" r="0" b="0"/>
-            <wp:wrapNone/>
-            <wp:docPr id="4" name="그림 4" descr="화면 캡처 2022-06-08 113107"/>
-            <wp:cNvGraphicFramePr>
-              <a:graphicFrameLocks xmlns:a="http://schemas.openxmlformats.org/drawingml/2006/main" noChangeAspect="1"/>
-            </wp:cNvGraphicFramePr>
-            <a:graphic xmlns:a="http://schemas.openxmlformats.org/drawingml/2006/main">
-              <a:graphicData uri="http://schemas.openxmlformats.org/drawingml/2006/picture">
-                <pic:pic xmlns:pic="http://schemas.openxmlformats.org/drawingml/2006/picture">
-                  <pic:nvPicPr>
-                    <pic:cNvPr id="0" name="Picture 10" descr="화면 캡처 2022-06-08 113107"/>
-                    <pic:cNvPicPr>
-                      <a:picLocks noChangeAspect="1" noChangeArrowheads="1"/>
-                    </pic:cNvPicPr>
-                  </pic:nvPicPr>
-                  <pic:blipFill>
-                    <a:blip r:embed="rId12" cstate="print">
-                      <a:extLst>
-                        <a:ext uri="{28A0092B-C50C-407E-A947-70E740481C1C}">
-                          <a14:useLocalDpi xmlns:a14="http://schemas.microsoft.com/office/drawing/2010/main" val="0"/>
-                        </a:ext>
-                      </a:extLst>
-                    </a:blip>
-                    <a:srcRect/>
-                    <a:stretch>
-                      <a:fillRect/>
-                    </a:stretch>
-                  </pic:blipFill>
-                  <pic:spPr bwMode="auto">
-                    <a:xfrm>
-                      <a:off x="0" y="0"/>
-                      <a:ext cx="2576195" cy="1451610"/>
-                    </a:xfrm>
-                    <a:prstGeom prst="rect">
-                      <a:avLst/>
-                    </a:prstGeom>
-                    <a:noFill/>
-                  </pic:spPr>
-                </pic:pic>
-              </a:graphicData>
-            </a:graphic>
-            <wp14:sizeRelH relativeFrom="page">
-              <wp14:pctWidth>0</wp14:pctWidth>
-            </wp14:sizeRelH>
-            <wp14:sizeRelV relativeFrom="page">
-              <wp14:pctHeight>0</wp14:pctHeight>
-            </wp14:sizeRelV>
-          </wp:anchor>
-        </w:drawing>
+        <w:pict>
+          <v:shape id="_x0000_s1034" type="#_x0000_t75" style="position:absolute;left:0;text-align:left;margin-left:221.75pt;margin-top:20.5pt;width:204.15pt;height:157.5pt;z-index:-251642880;mso-position-horizontal-relative:text;mso-position-vertical-relative:text;mso-width-relative:page;mso-height-relative:page">
+            <v:imagedata r:id="rId13" o:title="1_v8l0rCe25EWUbKQ_6Yd0Lw"/>
+          </v:shape>
+        </w:pict>
+      </w:r>
+      <w:r>
+        <w:rPr>
+          <w:rFonts w:ascii="HY견고딕" w:eastAsia="HY견고딕" w:hAnsiTheme="majorHAnsi" w:hint="eastAsia"/>
+          <w:spacing w:val="-20"/>
+          <w:sz w:val="24"/>
+          <w:szCs w:val="24"/>
+        </w:rPr>
+        <w:t>[</w:t>
+      </w:r>
+      <w:r>
+        <w:rPr>
+          <w:rFonts w:ascii="HY견고딕" w:eastAsia="HY견고딕" w:hAnsiTheme="majorHAnsi" w:hint="eastAsia"/>
+          <w:spacing w:val="-20"/>
+          <w:sz w:val="24"/>
+          <w:szCs w:val="24"/>
+        </w:rPr>
+        <w:t>예제</w:t>
+      </w:r>
+      <w:r>
+        <w:rPr>
+          <w:rFonts w:ascii="HY견고딕" w:eastAsia="HY견고딕" w:hAnsiTheme="majorHAnsi" w:hint="eastAsia"/>
+          <w:spacing w:val="-20"/>
+          <w:sz w:val="24"/>
+          <w:szCs w:val="24"/>
+        </w:rPr>
+        <w:t>]</w:t>
+      </w:r>
+    </w:p>
+    <w:p>
+      <w:pPr>
+        <w:rPr>
+          <w:rFonts w:asciiTheme="majorHAnsi" w:eastAsiaTheme="majorHAnsi" w:hAnsiTheme="majorHAnsi" w:hint="eastAsia"/>
+          <w:spacing w:val="-20"/>
+          <w:sz w:val="22"/>
+        </w:rPr>
+      </w:pPr>
+      <w:r>
+        <w:rPr>
+          <w:rFonts w:asciiTheme="majorHAnsi" w:eastAsiaTheme="majorHAnsi" w:hAnsiTheme="majorHAnsi" w:hint="eastAsia"/>
+          <w:spacing w:val="-20"/>
+          <w:sz w:val="22"/>
+        </w:rPr>
+        <w:t xml:space="preserve">다음 예제는 agent가 목적지로 할당된 것이 </w:t>
+      </w:r>
+    </w:p>
+    <w:p>
+      <w:pPr>
+        <w:rPr>
+          <w:rFonts w:asciiTheme="majorHAnsi" w:eastAsiaTheme="majorHAnsi" w:hAnsiTheme="majorHAnsi" w:hint="eastAsia"/>
+          <w:spacing w:val="-20"/>
+          <w:sz w:val="22"/>
+        </w:rPr>
+      </w:pPr>
+      <w:r>
+        <w:rPr>
+          <w:rFonts w:asciiTheme="majorHAnsi" w:eastAsiaTheme="majorHAnsi" w:hAnsiTheme="majorHAnsi" w:hint="eastAsia"/>
+          <w:spacing w:val="-20"/>
+          <w:sz w:val="22"/>
+        </w:rPr>
+        <w:t xml:space="preserve">오브젝트와 </w:t>
+      </w:r>
+      <w:proofErr w:type="spellStart"/>
+      <w:r>
+        <w:rPr>
+          <w:rFonts w:asciiTheme="majorHAnsi" w:eastAsiaTheme="majorHAnsi" w:hAnsiTheme="majorHAnsi" w:hint="eastAsia"/>
+          <w:spacing w:val="-20"/>
+          <w:sz w:val="22"/>
+        </w:rPr>
+        <w:t>NavMeshAgent</w:t>
+      </w:r>
+      <w:proofErr w:type="spellEnd"/>
+      <w:r>
+        <w:rPr>
+          <w:rFonts w:asciiTheme="majorHAnsi" w:eastAsiaTheme="majorHAnsi" w:hAnsiTheme="majorHAnsi" w:hint="eastAsia"/>
+          <w:spacing w:val="-20"/>
+          <w:sz w:val="22"/>
+        </w:rPr>
+        <w:t>컴포넌트를 가지고</w:t>
+      </w:r>
+    </w:p>
+    <w:p>
+      <w:pPr>
+        <w:rPr>
+          <w:rFonts w:asciiTheme="majorHAnsi" w:eastAsiaTheme="majorHAnsi" w:hAnsiTheme="majorHAnsi" w:hint="eastAsia"/>
+          <w:spacing w:val="-20"/>
+          <w:sz w:val="22"/>
+        </w:rPr>
+      </w:pPr>
+      <w:r>
+        <w:rPr>
+          <w:rFonts w:asciiTheme="majorHAnsi" w:eastAsiaTheme="majorHAnsi" w:hAnsiTheme="majorHAnsi" w:hint="eastAsia"/>
+          <w:spacing w:val="-20"/>
+          <w:sz w:val="22"/>
+        </w:rPr>
+        <w:t>있다면 목적지로 이동하게 하는 코드이다.</w:t>
+      </w:r>
+    </w:p>
+    <w:p>
+      <w:pPr>
+        <w:rPr>
+          <w:rFonts w:asciiTheme="majorHAnsi" w:eastAsiaTheme="majorHAnsi" w:hAnsiTheme="majorHAnsi" w:hint="eastAsia"/>
+          <w:spacing w:val="-20"/>
+          <w:sz w:val="22"/>
+        </w:rPr>
+      </w:pPr>
+      <w:r>
+        <w:rPr>
+          <w:rFonts w:asciiTheme="majorHAnsi" w:eastAsiaTheme="majorHAnsi" w:hAnsiTheme="majorHAnsi" w:hint="eastAsia"/>
+          <w:spacing w:val="-20"/>
+          <w:sz w:val="22"/>
+        </w:rPr>
+        <w:t xml:space="preserve">스크립트에서 </w:t>
+      </w:r>
+      <w:proofErr w:type="spellStart"/>
+      <w:r>
+        <w:rPr>
+          <w:rFonts w:asciiTheme="majorHAnsi" w:eastAsiaTheme="majorHAnsi" w:hAnsiTheme="majorHAnsi" w:hint="eastAsia"/>
+          <w:spacing w:val="-20"/>
+          <w:sz w:val="22"/>
+        </w:rPr>
+        <w:t>내비게이션</w:t>
+      </w:r>
+      <w:proofErr w:type="spellEnd"/>
+      <w:r>
+        <w:rPr>
+          <w:rFonts w:asciiTheme="majorHAnsi" w:eastAsiaTheme="majorHAnsi" w:hAnsiTheme="majorHAnsi" w:hint="eastAsia"/>
+          <w:spacing w:val="-20"/>
+          <w:sz w:val="22"/>
+        </w:rPr>
+        <w:t xml:space="preserve"> 시스템을 사용하려면</w:t>
       </w:r>
     </w:p>
     <w:p>
@@ -8096,6 +8764,102 @@
           <w:sz w:val="22"/>
         </w:rPr>
       </w:pPr>
+      <w:proofErr w:type="gramStart"/>
+      <w:r>
+        <w:rPr>
+          <w:rFonts w:asciiTheme="majorHAnsi" w:eastAsiaTheme="majorHAnsi" w:hAnsiTheme="majorHAnsi" w:hint="eastAsia"/>
+          <w:spacing w:val="-20"/>
+          <w:sz w:val="22"/>
+        </w:rPr>
+        <w:t>UnityEngine.AI가</w:t>
+      </w:r>
+      <w:proofErr w:type="gramEnd"/>
+      <w:r>
+        <w:rPr>
+          <w:rFonts w:asciiTheme="majorHAnsi" w:eastAsiaTheme="majorHAnsi" w:hAnsiTheme="majorHAnsi" w:hint="eastAsia"/>
+          <w:spacing w:val="-20"/>
+          <w:sz w:val="22"/>
+        </w:rPr>
+        <w:t xml:space="preserve"> 필요하다.</w:t>
+      </w:r>
+    </w:p>
+    <w:p>
+      <w:pPr>
+        <w:rPr>
+          <w:rFonts w:ascii="HY견고딕" w:eastAsia="HY견고딕"/>
+          <w:b/>
+          <w:sz w:val="28"/>
+          <w:szCs w:val="28"/>
+        </w:rPr>
+      </w:pPr>
+      <w:r>
+        <w:rPr>
+          <w:rFonts w:ascii="HY견고딕" w:eastAsia="HY견고딕" w:hint="eastAsia"/>
+          <w:b/>
+          <w:color w:val="948A54" w:themeColor="background2" w:themeShade="80"/>
+          <w:sz w:val="28"/>
+          <w:szCs w:val="28"/>
+        </w:rPr>
+        <w:lastRenderedPageBreak/>
+        <w:t>System</w:t>
+      </w:r>
+    </w:p>
+    <w:p>
+      <w:pPr>
+        <w:ind w:firstLineChars="794" w:firstLine="3117"/>
+        <w:rPr>
+          <w:rFonts w:ascii="HY궁서B" w:eastAsia="HY궁서B"/>
+          <w:b/>
+          <w:sz w:val="40"/>
+          <w:szCs w:val="40"/>
+        </w:rPr>
+      </w:pPr>
+      <w:proofErr w:type="spellStart"/>
+      <w:r>
+        <w:rPr>
+          <w:rFonts w:ascii="HY궁서B" w:eastAsia="HY궁서B" w:hint="eastAsia"/>
+          <w:b/>
+          <w:sz w:val="40"/>
+          <w:szCs w:val="40"/>
+        </w:rPr>
+        <w:t>타일맵</w:t>
+      </w:r>
+      <w:proofErr w:type="spellEnd"/>
+      <w:r>
+        <w:rPr>
+          <w:rFonts w:ascii="HY궁서B" w:eastAsia="HY궁서B" w:hint="eastAsia"/>
+          <w:b/>
+          <w:sz w:val="40"/>
+          <w:szCs w:val="40"/>
+        </w:rPr>
+        <w:t xml:space="preserve"> 시스템</w:t>
+      </w:r>
+    </w:p>
+    <w:p>
+      <w:pPr>
+        <w:rPr>
+          <w:rFonts w:ascii="HY견고딕" w:eastAsia="HY견고딕" w:hint="eastAsia"/>
+          <w:sz w:val="24"/>
+          <w:szCs w:val="24"/>
+        </w:rPr>
+      </w:pPr>
+    </w:p>
+    <w:p>
+      <w:pPr>
+        <w:rPr>
+          <w:rFonts w:ascii="HY견고딕" w:eastAsia="HY견고딕"/>
+          <w:sz w:val="24"/>
+          <w:szCs w:val="24"/>
+        </w:rPr>
+      </w:pPr>
+      <w:r>
+        <w:rPr>
+          <w:rFonts w:ascii="HY견고딕" w:eastAsia="HY견고딕" w:hint="eastAsia"/>
+          <w:sz w:val="24"/>
+          <w:szCs w:val="24"/>
+        </w:rPr>
+        <w:t>[설명]</w:t>
+      </w:r>
     </w:p>
     <w:p>
       <w:pPr>
@@ -8107,259 +8871,890 @@
       </w:pPr>
       <w:r>
         <w:rPr>
+          <w:rFonts w:asciiTheme="majorHAnsi" w:eastAsiaTheme="majorHAnsi" w:hAnsiTheme="majorHAnsi" w:hint="eastAsia"/>
+          <w:spacing w:val="-20"/>
+          <w:sz w:val="22"/>
+        </w:rPr>
+        <w:t xml:space="preserve">한정된 </w:t>
+      </w:r>
+      <w:proofErr w:type="spellStart"/>
+      <w:r>
+        <w:rPr>
+          <w:rFonts w:asciiTheme="majorHAnsi" w:eastAsiaTheme="majorHAnsi" w:hAnsiTheme="majorHAnsi" w:hint="eastAsia"/>
+          <w:spacing w:val="-20"/>
+          <w:sz w:val="22"/>
+        </w:rPr>
+        <w:t>스프라이트</w:t>
+      </w:r>
+      <w:proofErr w:type="spellEnd"/>
+      <w:r>
+        <w:rPr>
+          <w:rFonts w:asciiTheme="majorHAnsi" w:eastAsiaTheme="majorHAnsi" w:hAnsiTheme="majorHAnsi" w:hint="eastAsia"/>
+          <w:spacing w:val="-20"/>
+          <w:sz w:val="22"/>
+        </w:rPr>
+        <w:t>(Sprite) 리소스를 효과적으로 조합하고 배치하여 스테이지의 필드를 구성할 수 있는 2D 에디터이다.</w:t>
+      </w:r>
+    </w:p>
+    <w:p>
+      <w:pPr>
+        <w:rPr>
+          <w:rFonts w:ascii="HY견고딕" w:eastAsia="HY견고딕"/>
+          <w:sz w:val="24"/>
+          <w:szCs w:val="24"/>
+        </w:rPr>
+      </w:pPr>
+      <w:r>
+        <w:rPr>
+          <w:rFonts w:ascii="HY견고딕" w:eastAsia="HY견고딕" w:hint="eastAsia"/>
+          <w:sz w:val="24"/>
+          <w:szCs w:val="24"/>
+        </w:rPr>
+        <w:t>[</w:t>
+      </w:r>
+      <w:r>
+        <w:rPr>
+          <w:rFonts w:ascii="HY견고딕" w:eastAsia="HY견고딕" w:hint="eastAsia"/>
+          <w:sz w:val="24"/>
+          <w:szCs w:val="24"/>
+        </w:rPr>
+        <w:t>준비</w:t>
+      </w:r>
+      <w:r>
+        <w:rPr>
+          <w:rFonts w:ascii="HY견고딕" w:eastAsia="HY견고딕" w:hint="eastAsia"/>
+          <w:sz w:val="24"/>
+          <w:szCs w:val="24"/>
+        </w:rPr>
+        <w:t>]</w:t>
+      </w:r>
+    </w:p>
+    <w:p>
+      <w:pPr>
+        <w:rPr>
+          <w:rFonts w:asciiTheme="majorHAnsi" w:eastAsiaTheme="majorHAnsi" w:hAnsiTheme="majorHAnsi" w:hint="eastAsia"/>
+          <w:spacing w:val="-20"/>
+          <w:sz w:val="22"/>
+        </w:rPr>
+      </w:pPr>
+      <w:r>
+        <w:rPr>
+          <w:rFonts w:asciiTheme="majorHAnsi" w:eastAsiaTheme="majorHAnsi" w:hAnsiTheme="majorHAnsi" w:hint="eastAsia"/>
+          <w:spacing w:val="-20"/>
+          <w:sz w:val="22"/>
+        </w:rPr>
+        <w:t xml:space="preserve">타일 셋(Tile Set) </w:t>
+      </w:r>
+      <w:proofErr w:type="spellStart"/>
+      <w:r>
+        <w:rPr>
+          <w:rFonts w:asciiTheme="majorHAnsi" w:eastAsiaTheme="majorHAnsi" w:hAnsiTheme="majorHAnsi" w:hint="eastAsia"/>
+          <w:spacing w:val="-20"/>
+          <w:sz w:val="22"/>
+        </w:rPr>
+        <w:t>스프라이트</w:t>
+      </w:r>
+      <w:proofErr w:type="spellEnd"/>
+      <w:r>
+        <w:rPr>
+          <w:rFonts w:asciiTheme="majorHAnsi" w:eastAsiaTheme="majorHAnsi" w:hAnsiTheme="majorHAnsi" w:hint="eastAsia"/>
+          <w:spacing w:val="-20"/>
+          <w:sz w:val="22"/>
+        </w:rPr>
+        <w:t xml:space="preserve"> 리소스를 Multiple Sprite형식으로 변경하고 타일 한 칸에 맞게 </w:t>
+      </w:r>
+      <w:proofErr w:type="spellStart"/>
+      <w:r>
+        <w:rPr>
+          <w:rFonts w:asciiTheme="majorHAnsi" w:eastAsiaTheme="majorHAnsi" w:hAnsiTheme="majorHAnsi" w:hint="eastAsia"/>
+          <w:spacing w:val="-20"/>
+          <w:sz w:val="22"/>
+        </w:rPr>
+        <w:t>잘라내야한다</w:t>
+      </w:r>
+      <w:proofErr w:type="spellEnd"/>
+      <w:r>
+        <w:rPr>
+          <w:rFonts w:asciiTheme="majorHAnsi" w:eastAsiaTheme="majorHAnsi" w:hAnsiTheme="majorHAnsi" w:hint="eastAsia"/>
+          <w:spacing w:val="-20"/>
+          <w:sz w:val="22"/>
+        </w:rPr>
+        <w:t>.</w:t>
+      </w:r>
+      <w:r>
+        <w:rPr>
+          <w:rFonts w:asciiTheme="majorHAnsi" w:eastAsiaTheme="majorHAnsi" w:hAnsiTheme="majorHAnsi" w:hint="eastAsia"/>
+          <w:spacing w:val="-20"/>
+          <w:sz w:val="22"/>
+        </w:rPr>
+        <w:t xml:space="preserve"> </w:t>
+      </w:r>
+      <w:r>
+        <w:rPr>
+          <w:rFonts w:asciiTheme="majorHAnsi" w:eastAsiaTheme="majorHAnsi" w:hAnsiTheme="majorHAnsi" w:hint="eastAsia"/>
+          <w:spacing w:val="-20"/>
+          <w:sz w:val="22"/>
+        </w:rPr>
+        <w:t xml:space="preserve"> </w:t>
+      </w:r>
+    </w:p>
+    <w:p>
+      <w:pPr>
+        <w:rPr>
+          <w:rFonts w:asciiTheme="majorHAnsi" w:eastAsiaTheme="majorHAnsi" w:hAnsiTheme="majorHAnsi" w:hint="eastAsia"/>
+          <w:spacing w:val="-20"/>
+          <w:sz w:val="22"/>
+        </w:rPr>
+      </w:pPr>
+      <w:r>
+        <w:rPr>
           <w:noProof/>
         </w:rPr>
-        <w:drawing>
-          <wp:anchor distT="0" distB="0" distL="114300" distR="114300" simplePos="0" relativeHeight="251669504" behindDoc="1" locked="0" layoutInCell="1" allowOverlap="1">
-            <wp:simplePos x="0" y="0"/>
-            <wp:positionH relativeFrom="column">
-              <wp:posOffset>2757805</wp:posOffset>
-            </wp:positionH>
-            <wp:positionV relativeFrom="paragraph">
-              <wp:posOffset>1487805</wp:posOffset>
-            </wp:positionV>
-            <wp:extent cx="2627630" cy="1224280"/>
-            <wp:effectExtent l="0" t="0" r="1270" b="0"/>
-            <wp:wrapNone/>
-            <wp:docPr id="3" name="그림 3" descr="화면 캡처 2022-06-08 113418"/>
-            <wp:cNvGraphicFramePr>
-              <a:graphicFrameLocks xmlns:a="http://schemas.openxmlformats.org/drawingml/2006/main" noChangeAspect="1"/>
-            </wp:cNvGraphicFramePr>
-            <a:graphic xmlns:a="http://schemas.openxmlformats.org/drawingml/2006/main">
-              <a:graphicData uri="http://schemas.openxmlformats.org/drawingml/2006/picture">
-                <pic:pic xmlns:pic="http://schemas.openxmlformats.org/drawingml/2006/picture">
-                  <pic:nvPicPr>
-                    <pic:cNvPr id="0" name="Picture 11" descr="화면 캡처 2022-06-08 113418"/>
-                    <pic:cNvPicPr>
-                      <a:picLocks noChangeAspect="1" noChangeArrowheads="1"/>
-                    </pic:cNvPicPr>
-                  </pic:nvPicPr>
-                  <pic:blipFill>
-                    <a:blip r:embed="rId13" cstate="print">
-                      <a:extLst>
-                        <a:ext uri="{28A0092B-C50C-407E-A947-70E740481C1C}">
-                          <a14:useLocalDpi xmlns:a14="http://schemas.microsoft.com/office/drawing/2010/main" val="0"/>
-                        </a:ext>
-                      </a:extLst>
-                    </a:blip>
-                    <a:srcRect/>
-                    <a:stretch>
-                      <a:fillRect/>
-                    </a:stretch>
-                  </pic:blipFill>
-                  <pic:spPr bwMode="auto">
-                    <a:xfrm>
-                      <a:off x="0" y="0"/>
-                      <a:ext cx="2627630" cy="1224280"/>
-                    </a:xfrm>
-                    <a:prstGeom prst="rect">
-                      <a:avLst/>
-                    </a:prstGeom>
-                    <a:noFill/>
-                  </pic:spPr>
-                </pic:pic>
-              </a:graphicData>
-            </a:graphic>
-            <wp14:sizeRelH relativeFrom="page">
-              <wp14:pctWidth>0</wp14:pctWidth>
-            </wp14:sizeRelH>
-            <wp14:sizeRelV relativeFrom="page">
-              <wp14:pctHeight>0</wp14:pctHeight>
-            </wp14:sizeRelV>
-          </wp:anchor>
-        </w:drawing>
-      </w:r>
-      <w:r>
+        <w:pict>
+          <v:shape id="_x0000_s1035" type="#_x0000_t75" style="position:absolute;left:0;text-align:left;margin-left:26pt;margin-top:73.25pt;width:267.1pt;height:88pt;z-index:-251640832;mso-position-horizontal-relative:text;mso-position-vertical-relative:text;mso-width-relative:page;mso-height-relative:page">
+            <v:imagedata r:id="rId14" o:title="화면 캡처 2022-06-15 111811"/>
+          </v:shape>
+        </w:pict>
+      </w:r>
+      <w:r>
+        <w:rPr>
+          <w:rFonts w:asciiTheme="majorHAnsi" w:eastAsiaTheme="majorHAnsi" w:hAnsiTheme="majorHAnsi" w:hint="eastAsia"/>
+          <w:spacing w:val="-20"/>
+          <w:sz w:val="22"/>
+        </w:rPr>
+        <w:t xml:space="preserve">Hierarchy 목록 또는 상단 메뉴 표시줄의 Create 메뉴에서 2D Object &gt; </w:t>
+      </w:r>
+      <w:proofErr w:type="spellStart"/>
+      <w:r>
+        <w:rPr>
+          <w:rFonts w:asciiTheme="majorHAnsi" w:eastAsiaTheme="majorHAnsi" w:hAnsiTheme="majorHAnsi" w:hint="eastAsia"/>
+          <w:spacing w:val="-20"/>
+          <w:sz w:val="22"/>
+        </w:rPr>
+        <w:t>Tilemap</w:t>
+      </w:r>
+      <w:proofErr w:type="spellEnd"/>
+      <w:r>
+        <w:rPr>
+          <w:rFonts w:asciiTheme="majorHAnsi" w:eastAsiaTheme="majorHAnsi" w:hAnsiTheme="majorHAnsi" w:hint="eastAsia"/>
+          <w:spacing w:val="-20"/>
+          <w:sz w:val="22"/>
+        </w:rPr>
+        <w:t xml:space="preserve">을 선택하면 </w:t>
+      </w:r>
+      <w:proofErr w:type="spellStart"/>
+      <w:r>
+        <w:rPr>
+          <w:rFonts w:asciiTheme="majorHAnsi" w:eastAsiaTheme="majorHAnsi" w:hAnsiTheme="majorHAnsi" w:hint="eastAsia"/>
+          <w:spacing w:val="-20"/>
+          <w:sz w:val="22"/>
+        </w:rPr>
+        <w:t>Tilemap</w:t>
+      </w:r>
+      <w:proofErr w:type="spellEnd"/>
+      <w:r>
+        <w:rPr>
+          <w:rFonts w:asciiTheme="majorHAnsi" w:eastAsiaTheme="majorHAnsi" w:hAnsiTheme="majorHAnsi" w:hint="eastAsia"/>
+          <w:spacing w:val="-20"/>
+          <w:sz w:val="22"/>
+        </w:rPr>
+        <w:t xml:space="preserve">이라는 자식오브젝트를 가진 Grid오브젝트가 생성된다. </w:t>
+      </w:r>
+      <w:proofErr w:type="spellStart"/>
+      <w:r>
+        <w:rPr>
+          <w:rFonts w:asciiTheme="majorHAnsi" w:eastAsiaTheme="majorHAnsi" w:hAnsiTheme="majorHAnsi" w:hint="eastAsia"/>
+          <w:spacing w:val="-20"/>
+          <w:sz w:val="22"/>
+        </w:rPr>
+        <w:t>Tilemap</w:t>
+      </w:r>
+      <w:proofErr w:type="spellEnd"/>
+      <w:r>
+        <w:rPr>
+          <w:rFonts w:asciiTheme="majorHAnsi" w:eastAsiaTheme="majorHAnsi" w:hAnsiTheme="majorHAnsi" w:hint="eastAsia"/>
+          <w:spacing w:val="-20"/>
+          <w:sz w:val="22"/>
+        </w:rPr>
+        <w:t xml:space="preserve"> 오브젝트는 </w:t>
+      </w:r>
+      <w:proofErr w:type="spellStart"/>
+      <w:r>
+        <w:rPr>
+          <w:rFonts w:asciiTheme="majorHAnsi" w:eastAsiaTheme="majorHAnsi" w:hAnsiTheme="majorHAnsi" w:hint="eastAsia"/>
+          <w:spacing w:val="-20"/>
+          <w:sz w:val="22"/>
+        </w:rPr>
+        <w:t>타일맵의</w:t>
+      </w:r>
+      <w:proofErr w:type="spellEnd"/>
+      <w:r>
+        <w:rPr>
+          <w:rFonts w:asciiTheme="majorHAnsi" w:eastAsiaTheme="majorHAnsi" w:hAnsiTheme="majorHAnsi" w:hint="eastAsia"/>
+          <w:spacing w:val="-20"/>
+          <w:sz w:val="22"/>
+        </w:rPr>
+        <w:t xml:space="preserve"> </w:t>
+      </w:r>
+      <w:proofErr w:type="spellStart"/>
+      <w:r>
+        <w:rPr>
+          <w:rFonts w:asciiTheme="majorHAnsi" w:eastAsiaTheme="majorHAnsi" w:hAnsiTheme="majorHAnsi" w:hint="eastAsia"/>
+          <w:spacing w:val="-20"/>
+          <w:sz w:val="22"/>
+        </w:rPr>
+        <w:t>레이어</w:t>
+      </w:r>
+      <w:proofErr w:type="spellEnd"/>
+      <w:r>
+        <w:rPr>
+          <w:rFonts w:asciiTheme="majorHAnsi" w:eastAsiaTheme="majorHAnsi" w:hAnsiTheme="majorHAnsi" w:hint="eastAsia"/>
+          <w:spacing w:val="-20"/>
+          <w:sz w:val="22"/>
+        </w:rPr>
+        <w:t>(Layer)개념으로 사용되기 때문에 구분을 위해서 이름을 변경하는 것이 좋다.</w:t>
+      </w:r>
+    </w:p>
+    <w:p>
+      <w:pPr>
+        <w:rPr>
+          <w:rFonts w:ascii="HY견고딕" w:eastAsia="HY견고딕" w:hint="eastAsia"/>
+          <w:sz w:val="24"/>
+          <w:szCs w:val="24"/>
+        </w:rPr>
+      </w:pPr>
+    </w:p>
+    <w:p>
+      <w:pPr>
+        <w:rPr>
+          <w:rFonts w:ascii="HY견고딕" w:eastAsia="HY견고딕" w:hint="eastAsia"/>
+          <w:sz w:val="24"/>
+          <w:szCs w:val="24"/>
+        </w:rPr>
+      </w:pPr>
+    </w:p>
+    <w:p>
+      <w:pPr>
+        <w:rPr>
+          <w:rFonts w:ascii="HY견고딕" w:eastAsia="HY견고딕" w:hint="eastAsia"/>
+          <w:sz w:val="24"/>
+          <w:szCs w:val="24"/>
+        </w:rPr>
+      </w:pPr>
+    </w:p>
+    <w:p>
+      <w:pPr>
+        <w:rPr>
+          <w:rFonts w:ascii="HY견고딕" w:eastAsia="HY견고딕" w:hint="eastAsia"/>
+          <w:sz w:val="24"/>
+          <w:szCs w:val="24"/>
+        </w:rPr>
+      </w:pPr>
+    </w:p>
+    <w:p>
+      <w:pPr>
+        <w:rPr>
+          <w:rFonts w:ascii="HY견고딕" w:eastAsia="HY견고딕"/>
+          <w:sz w:val="24"/>
+          <w:szCs w:val="24"/>
+        </w:rPr>
+      </w:pPr>
+      <w:r>
+        <w:rPr>
+          <w:rFonts w:ascii="HY견고딕" w:eastAsia="HY견고딕" w:hint="eastAsia"/>
+          <w:sz w:val="24"/>
+          <w:szCs w:val="24"/>
+        </w:rPr>
+        <w:t>[</w:t>
+      </w:r>
+      <w:r>
+        <w:rPr>
+          <w:rFonts w:ascii="HY견고딕" w:eastAsia="HY견고딕" w:hint="eastAsia"/>
+          <w:sz w:val="24"/>
+          <w:szCs w:val="24"/>
+        </w:rPr>
+        <w:t>팔레트(Palette)</w:t>
+      </w:r>
+      <w:r>
+        <w:rPr>
+          <w:rFonts w:ascii="HY견고딕" w:eastAsia="HY견고딕" w:hint="eastAsia"/>
+          <w:sz w:val="24"/>
+          <w:szCs w:val="24"/>
+        </w:rPr>
+        <w:t>]</w:t>
+      </w:r>
+    </w:p>
+    <w:p>
+      <w:pPr>
+        <w:rPr>
+          <w:rFonts w:asciiTheme="majorHAnsi" w:eastAsiaTheme="majorHAnsi" w:hAnsiTheme="majorHAnsi" w:hint="eastAsia"/>
+          <w:spacing w:val="-20"/>
+          <w:sz w:val="22"/>
+        </w:rPr>
+      </w:pPr>
+      <w:r>
+        <w:rPr>
+          <w:rFonts w:asciiTheme="majorHAnsi" w:eastAsiaTheme="majorHAnsi" w:hAnsiTheme="majorHAnsi" w:hint="eastAsia"/>
+          <w:spacing w:val="-20"/>
+          <w:sz w:val="22"/>
+        </w:rPr>
+        <w:t xml:space="preserve">메뉴 표시줄의 Windows &gt; </w:t>
+      </w:r>
+      <w:r>
+        <w:rPr>
+          <w:rFonts w:asciiTheme="majorHAnsi" w:eastAsiaTheme="majorHAnsi" w:hAnsiTheme="majorHAnsi" w:hint="eastAsia"/>
+          <w:spacing w:val="-20"/>
+          <w:sz w:val="22"/>
+        </w:rPr>
+        <w:t xml:space="preserve">2D &gt; Tile Palette에서 </w:t>
+      </w:r>
+      <w:proofErr w:type="spellStart"/>
+      <w:r>
+        <w:rPr>
+          <w:rFonts w:asciiTheme="majorHAnsi" w:eastAsiaTheme="majorHAnsi" w:hAnsiTheme="majorHAnsi" w:hint="eastAsia"/>
+          <w:spacing w:val="-20"/>
+          <w:sz w:val="22"/>
+        </w:rPr>
+        <w:t>팔레트창을</w:t>
+      </w:r>
+      <w:proofErr w:type="spellEnd"/>
+      <w:r>
+        <w:rPr>
+          <w:rFonts w:asciiTheme="majorHAnsi" w:eastAsiaTheme="majorHAnsi" w:hAnsiTheme="majorHAnsi" w:hint="eastAsia"/>
+          <w:spacing w:val="-20"/>
+          <w:sz w:val="22"/>
+        </w:rPr>
+        <w:t xml:space="preserve"> 띄울 수 있다.</w:t>
+      </w:r>
+    </w:p>
+    <w:p>
+      <w:pPr>
         <w:rPr>
           <w:rFonts w:asciiTheme="majorHAnsi" w:eastAsiaTheme="majorHAnsi" w:hAnsiTheme="majorHAnsi"/>
+          <w:spacing w:val="-20"/>
+          <w:sz w:val="22"/>
+        </w:rPr>
+      </w:pPr>
+      <w:r>
+        <w:rPr>
           <w:noProof/>
-          <w:spacing w:val="-20"/>
-          <w:sz w:val="22"/>
-        </w:rPr>
-        <mc:AlternateContent>
-          <mc:Choice Requires="wps">
-            <w:drawing>
-              <wp:anchor distT="0" distB="0" distL="114300" distR="114300" simplePos="0" relativeHeight="251670528" behindDoc="0" locked="0" layoutInCell="1" allowOverlap="1" wp14:anchorId="4FFCC202" wp14:editId="2EABAAD5">
-                <wp:simplePos x="0" y="0"/>
-                <wp:positionH relativeFrom="column">
-                  <wp:posOffset>332740</wp:posOffset>
-                </wp:positionH>
-                <wp:positionV relativeFrom="paragraph">
-                  <wp:posOffset>1327603</wp:posOffset>
-                </wp:positionV>
-                <wp:extent cx="2374265" cy="1403985"/>
-                <wp:effectExtent l="0" t="0" r="12700" b="14605"/>
-                <wp:wrapNone/>
-                <wp:docPr id="1" name="텍스트 상자 2"/>
-                <wp:cNvGraphicFramePr>
-                  <a:graphicFrameLocks xmlns:a="http://schemas.openxmlformats.org/drawingml/2006/main"/>
-                </wp:cNvGraphicFramePr>
-                <a:graphic xmlns:a="http://schemas.openxmlformats.org/drawingml/2006/main">
-                  <a:graphicData uri="http://schemas.microsoft.com/office/word/2010/wordprocessingShape">
-                    <wps:wsp>
-                      <wps:cNvSpPr txBox="1">
-                        <a:spLocks noChangeArrowheads="1"/>
-                      </wps:cNvSpPr>
-                      <wps:spPr bwMode="auto">
-                        <a:xfrm>
-                          <a:off x="0" y="0"/>
-                          <a:ext cx="2374265" cy="1403985"/>
-                        </a:xfrm>
-                        <a:prstGeom prst="rect">
-                          <a:avLst/>
-                        </a:prstGeom>
-                        <a:solidFill>
-                          <a:srgbClr val="FFFFFF"/>
-                        </a:solidFill>
-                        <a:ln w="9525">
-                          <a:solidFill>
-                            <a:srgbClr val="000000"/>
-                          </a:solidFill>
-                          <a:miter lim="800000"/>
-                          <a:headEnd/>
-                          <a:tailEnd/>
-                        </a:ln>
-                      </wps:spPr>
-                      <wps:txbx>
-                        <w:txbxContent>
-                          <w:p>
-                            <w:r>
-                              <w:rPr>
-                                <w:rFonts w:hint="eastAsia"/>
-                              </w:rPr>
-                              <w:t xml:space="preserve">다음은 스크립트에서 </w:t>
-                            </w:r>
-                            <w:proofErr w:type="spellStart"/>
-                            <w:r>
-                              <w:rPr>
-                                <w:rFonts w:hint="eastAsia"/>
-                              </w:rPr>
-                              <w:t>PointerDown</w:t>
-                            </w:r>
-                            <w:proofErr w:type="spellEnd"/>
-                            <w:r>
-                              <w:rPr>
-                                <w:rFonts w:hint="eastAsia"/>
-                              </w:rPr>
-                              <w:t xml:space="preserve">과 </w:t>
-                            </w:r>
-                            <w:proofErr w:type="spellStart"/>
-                            <w:r>
-                              <w:rPr>
-                                <w:rFonts w:hint="eastAsia"/>
-                              </w:rPr>
-                              <w:t>PointerUp</w:t>
-                            </w:r>
-                            <w:proofErr w:type="spellEnd"/>
-                            <w:r>
-                              <w:rPr>
-                                <w:rFonts w:hint="eastAsia"/>
-                              </w:rPr>
-                              <w:t xml:space="preserve">이벤트를 만들고 그 때 호출될 함수를 설정해서 </w:t>
-                            </w:r>
-                            <w:proofErr w:type="spellStart"/>
-                            <w:r>
-                              <w:rPr>
-                                <w:rFonts w:hint="eastAsia"/>
-                              </w:rPr>
-                              <w:t>EventTrigger</w:t>
-                            </w:r>
-                            <w:proofErr w:type="spellEnd"/>
-                            <w:r>
-                              <w:rPr>
-                                <w:rFonts w:hint="eastAsia"/>
-                              </w:rPr>
-                              <w:t>에 연결시키는 코드이다.</w:t>
-                            </w:r>
-                          </w:p>
-                        </w:txbxContent>
-                      </wps:txbx>
-                      <wps:bodyPr rot="0" vert="horz" wrap="square" lIns="91440" tIns="45720" rIns="91440" bIns="45720" anchor="t" anchorCtr="0">
-                        <a:spAutoFit/>
-                      </wps:bodyPr>
-                    </wps:wsp>
-                  </a:graphicData>
-                </a:graphic>
-                <wp14:sizeRelH relativeFrom="margin">
-                  <wp14:pctWidth>40000</wp14:pctWidth>
-                </wp14:sizeRelH>
-                <wp14:sizeRelV relativeFrom="margin">
-                  <wp14:pctHeight>20000</wp14:pctHeight>
-                </wp14:sizeRelV>
-              </wp:anchor>
-            </w:drawing>
-          </mc:Choice>
-          <mc:Fallback>
-            <w:pict>
-              <v:shape id="_x0000_s1027" type="#_x0000_t202" style="position:absolute;left:0;text-align:left;margin-left:26.2pt;margin-top:104.55pt;width:186.95pt;height:110.55pt;z-index:251670528;visibility:visible;mso-wrap-style:square;mso-width-percent:400;mso-height-percent:200;mso-wrap-distance-left:9pt;mso-wrap-distance-top:0;mso-wrap-distance-right:9pt;mso-wrap-distance-bottom:0;mso-position-horizontal:absolute;mso-position-horizontal-relative:text;mso-position-vertical:absolute;mso-position-vertical-relative:text;mso-width-percent:400;mso-height-percent:200;mso-width-relative:margin;mso-height-relative:margin;v-text-anchor:top" o:gfxdata="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">
-                <v:textbox style="mso-fit-shape-to-text:t">
-                  <w:txbxContent>
-                    <w:p>
-                      <w:r>
-                        <w:rPr>
-                          <w:rFonts w:hint="eastAsia"/>
-                        </w:rPr>
-                        <w:t xml:space="preserve">다음은 스크립트에서 </w:t>
-                      </w:r>
-                      <w:proofErr w:type="spellStart"/>
-                      <w:r>
-                        <w:rPr>
-                          <w:rFonts w:hint="eastAsia"/>
-                        </w:rPr>
-                        <w:t>PointerDown</w:t>
-                      </w:r>
-                      <w:proofErr w:type="spellEnd"/>
-                      <w:r>
-                        <w:rPr>
-                          <w:rFonts w:hint="eastAsia"/>
-                        </w:rPr>
-                        <w:t xml:space="preserve">과 </w:t>
-                      </w:r>
-                      <w:proofErr w:type="spellStart"/>
-                      <w:r>
-                        <w:rPr>
-                          <w:rFonts w:hint="eastAsia"/>
-                        </w:rPr>
-                        <w:t>PointerUp</w:t>
-                      </w:r>
-                      <w:proofErr w:type="spellEnd"/>
-                      <w:r>
-                        <w:rPr>
-                          <w:rFonts w:hint="eastAsia"/>
-                        </w:rPr>
-                        <w:t xml:space="preserve">이벤트를 만들고 그 때 호출될 함수를 설정해서 </w:t>
-                      </w:r>
-                      <w:proofErr w:type="spellStart"/>
-                      <w:r>
-                        <w:rPr>
-                          <w:rFonts w:hint="eastAsia"/>
-                        </w:rPr>
-                        <w:t>EventTrigger</w:t>
-                      </w:r>
-                      <w:proofErr w:type="spellEnd"/>
-                      <w:r>
-                        <w:rPr>
-                          <w:rFonts w:hint="eastAsia"/>
-                        </w:rPr>
-                        <w:t>에 연결시키는 코드이다.</w:t>
-                      </w:r>
-                    </w:p>
-                  </w:txbxContent>
-                </v:textbox>
-              </v:shape>
-            </w:pict>
-          </mc:Fallback>
-        </mc:AlternateContent>
-      </w:r>
-    </w:p>
-    <w:p>
-      <w:pPr>
-        <w:rPr>
-          <w:rFonts w:asciiTheme="majorHAnsi" w:eastAsiaTheme="majorHAnsi" w:hAnsiTheme="majorHAnsi" w:hint="eastAsia"/>
-          <w:spacing w:val="-20"/>
-          <w:sz w:val="22"/>
-        </w:rPr>
-      </w:pPr>
+        </w:rPr>
+        <w:pict>
+          <v:shape id="_x0000_s1036" type="#_x0000_t75" style="position:absolute;left:0;text-align:left;margin-left:264.1pt;margin-top:63.15pt;width:165.05pt;height:97.15pt;z-index:-251638784;mso-position-horizontal-relative:text;mso-position-vertical-relative:text;mso-width-relative:page;mso-height-relative:page">
+            <v:imagedata r:id="rId15" o:title="화면 캡처 2022-06-15 112227"/>
+          </v:shape>
+        </w:pict>
+      </w:r>
+      <w:r>
+        <w:rPr>
+          <w:rFonts w:asciiTheme="majorHAnsi" w:eastAsiaTheme="majorHAnsi" w:hAnsiTheme="majorHAnsi" w:hint="eastAsia"/>
+          <w:spacing w:val="-20"/>
+          <w:sz w:val="22"/>
+        </w:rPr>
+        <w:t xml:space="preserve">Create New Palette로 이름을 정하고 팔레트를 보관할 폴더를 지정하고 Create버튼을 누르면 새로운 팔레트가 생긴다. 그리고 준비했던 타일 셋 </w:t>
+      </w:r>
+      <w:proofErr w:type="spellStart"/>
+      <w:r>
+        <w:rPr>
+          <w:rFonts w:asciiTheme="majorHAnsi" w:eastAsiaTheme="majorHAnsi" w:hAnsiTheme="majorHAnsi" w:hint="eastAsia"/>
+          <w:spacing w:val="-20"/>
+          <w:sz w:val="22"/>
+        </w:rPr>
+        <w:t>스프라이트</w:t>
+      </w:r>
+      <w:proofErr w:type="spellEnd"/>
+      <w:r>
+        <w:rPr>
+          <w:rFonts w:asciiTheme="majorHAnsi" w:eastAsiaTheme="majorHAnsi" w:hAnsiTheme="majorHAnsi" w:hint="eastAsia"/>
+          <w:spacing w:val="-20"/>
+          <w:sz w:val="22"/>
+        </w:rPr>
+        <w:t xml:space="preserve"> 리소</w:t>
+      </w:r>
+      <w:r>
+        <w:rPr>
+          <w:rFonts w:asciiTheme="majorHAnsi" w:eastAsiaTheme="majorHAnsi" w:hAnsiTheme="majorHAnsi" w:hint="eastAsia"/>
+          <w:spacing w:val="-20"/>
+          <w:sz w:val="22"/>
+        </w:rPr>
+        <w:t>스</w:t>
+      </w:r>
+      <w:r>
+        <w:rPr>
+          <w:rFonts w:asciiTheme="majorHAnsi" w:eastAsiaTheme="majorHAnsi" w:hAnsiTheme="majorHAnsi" w:hint="eastAsia"/>
+          <w:spacing w:val="-20"/>
+          <w:sz w:val="22"/>
+        </w:rPr>
+        <w:t xml:space="preserve">를 Tile Palette </w:t>
+      </w:r>
+      <w:proofErr w:type="spellStart"/>
+      <w:r>
+        <w:rPr>
+          <w:rFonts w:asciiTheme="majorHAnsi" w:eastAsiaTheme="majorHAnsi" w:hAnsiTheme="majorHAnsi"/>
+          <w:spacing w:val="-20"/>
+          <w:sz w:val="22"/>
+        </w:rPr>
+        <w:t>뷰</w:t>
+      </w:r>
+      <w:r>
+        <w:rPr>
+          <w:rFonts w:asciiTheme="majorHAnsi" w:eastAsiaTheme="majorHAnsi" w:hAnsiTheme="majorHAnsi" w:hint="eastAsia"/>
+          <w:spacing w:val="-20"/>
+          <w:sz w:val="22"/>
+        </w:rPr>
+        <w:t>에</w:t>
+      </w:r>
+      <w:proofErr w:type="spellEnd"/>
+      <w:r>
+        <w:rPr>
+          <w:rFonts w:asciiTheme="majorHAnsi" w:eastAsiaTheme="majorHAnsi" w:hAnsiTheme="majorHAnsi" w:hint="eastAsia"/>
+          <w:spacing w:val="-20"/>
+          <w:sz w:val="22"/>
+        </w:rPr>
+        <w:t xml:space="preserve"> 끌어다 놓으면 타일 팔레트가 자동으로 생성된다.</w:t>
+      </w:r>
+    </w:p>
+    <w:p>
+      <w:pPr>
+        <w:rPr>
+          <w:rFonts w:asciiTheme="majorHAnsi" w:eastAsiaTheme="majorHAnsi" w:hAnsiTheme="majorHAnsi" w:hint="eastAsia"/>
+          <w:spacing w:val="-20"/>
+          <w:sz w:val="22"/>
+        </w:rPr>
+      </w:pPr>
+    </w:p>
+    <w:p>
+      <w:pPr>
+        <w:rPr>
+          <w:rFonts w:asciiTheme="majorHAnsi" w:eastAsiaTheme="majorHAnsi" w:hAnsiTheme="majorHAnsi" w:hint="eastAsia"/>
+          <w:spacing w:val="-20"/>
+          <w:sz w:val="22"/>
+        </w:rPr>
+      </w:pPr>
+    </w:p>
+    <w:p>
+      <w:pPr>
+        <w:rPr>
+          <w:rFonts w:asciiTheme="majorHAnsi" w:eastAsiaTheme="majorHAnsi" w:hAnsiTheme="majorHAnsi" w:hint="eastAsia"/>
+          <w:spacing w:val="-20"/>
+          <w:sz w:val="22"/>
+        </w:rPr>
+      </w:pPr>
+    </w:p>
+    <w:p>
+      <w:pPr>
+        <w:rPr>
+          <w:rFonts w:ascii="HY견고딕" w:eastAsia="HY견고딕" w:hint="eastAsia"/>
+          <w:sz w:val="24"/>
+          <w:szCs w:val="24"/>
+        </w:rPr>
+      </w:pPr>
+      <w:r>
+        <w:rPr>
+          <w:rFonts w:ascii="HY견고딕" w:eastAsia="HY견고딕" w:hint="eastAsia"/>
+          <w:sz w:val="24"/>
+          <w:szCs w:val="24"/>
+        </w:rPr>
+        <w:lastRenderedPageBreak/>
+        <w:t>[</w:t>
+      </w:r>
+      <w:proofErr w:type="spellStart"/>
+      <w:r>
+        <w:rPr>
+          <w:rFonts w:ascii="HY견고딕" w:eastAsia="HY견고딕" w:hint="eastAsia"/>
+          <w:sz w:val="24"/>
+          <w:szCs w:val="24"/>
+        </w:rPr>
+        <w:t>타일맵</w:t>
+      </w:r>
+      <w:proofErr w:type="spellEnd"/>
+      <w:r>
+        <w:rPr>
+          <w:rFonts w:ascii="HY견고딕" w:eastAsia="HY견고딕" w:hint="eastAsia"/>
+          <w:sz w:val="24"/>
+          <w:szCs w:val="24"/>
+        </w:rPr>
+        <w:t xml:space="preserve"> 사용</w:t>
+      </w:r>
+      <w:r>
+        <w:rPr>
+          <w:rFonts w:ascii="HY견고딕" w:eastAsia="HY견고딕" w:hint="eastAsia"/>
+          <w:sz w:val="24"/>
+          <w:szCs w:val="24"/>
+        </w:rPr>
+        <w:t>]</w:t>
+      </w:r>
+    </w:p>
+    <w:p>
+      <w:pPr>
+        <w:rPr>
+          <w:rFonts w:eastAsiaTheme="minorHAnsi" w:hint="eastAsia"/>
+          <w:sz w:val="22"/>
+        </w:rPr>
+      </w:pPr>
+      <w:r>
+        <w:rPr>
+          <w:noProof/>
+        </w:rPr>
+        <w:pict>
+          <v:shape id="_x0000_s1037" type="#_x0000_t75" style="position:absolute;left:0;text-align:left;margin-left:33.75pt;margin-top:75pt;width:185.7pt;height:80pt;z-index:-251636736;mso-position-horizontal-relative:text;mso-position-vertical-relative:text;mso-width-relative:page;mso-height-relative:page">
+            <v:imagedata r:id="rId16" o:title="화면 캡처 2022-06-15 113934"/>
+          </v:shape>
+        </w:pict>
+      </w:r>
+      <w:r>
+        <w:rPr>
+          <w:rFonts w:eastAsiaTheme="minorHAnsi" w:hint="eastAsia"/>
+          <w:sz w:val="22"/>
+        </w:rPr>
+        <w:t xml:space="preserve">배치할 </w:t>
+      </w:r>
+      <w:proofErr w:type="spellStart"/>
+      <w:r>
+        <w:rPr>
+          <w:rFonts w:eastAsiaTheme="minorHAnsi" w:hint="eastAsia"/>
+          <w:sz w:val="22"/>
+        </w:rPr>
+        <w:t>Tilemap</w:t>
+      </w:r>
+      <w:proofErr w:type="spellEnd"/>
+      <w:r>
+        <w:rPr>
+          <w:rFonts w:eastAsiaTheme="minorHAnsi" w:hint="eastAsia"/>
+          <w:sz w:val="22"/>
+        </w:rPr>
+        <w:t xml:space="preserve"> 오브젝트를 클릭하고 팔레트에서 사용할 타일을 클릭하고 Scene뷰에서 tile을 배치할 수 있다. </w:t>
+      </w:r>
+      <w:proofErr w:type="spellStart"/>
+      <w:r>
+        <w:rPr>
+          <w:rFonts w:eastAsiaTheme="minorHAnsi"/>
+          <w:sz w:val="22"/>
+        </w:rPr>
+        <w:t>T</w:t>
+      </w:r>
+      <w:r>
+        <w:rPr>
+          <w:rFonts w:eastAsiaTheme="minorHAnsi" w:hint="eastAsia"/>
+          <w:sz w:val="22"/>
+        </w:rPr>
+        <w:t>ilemap</w:t>
+      </w:r>
+      <w:proofErr w:type="spellEnd"/>
+      <w:r>
+        <w:rPr>
+          <w:rFonts w:eastAsiaTheme="minorHAnsi" w:hint="eastAsia"/>
+          <w:sz w:val="22"/>
+        </w:rPr>
+        <w:t>을 활용하면 2D 게임에서 배경을 더욱 간단하게 제작할 수 있다.</w:t>
+      </w:r>
+    </w:p>
+    <w:p>
+      <w:pPr>
+        <w:rPr>
+          <w:rFonts w:eastAsiaTheme="minorHAnsi"/>
+          <w:sz w:val="22"/>
+        </w:rPr>
+      </w:pPr>
+    </w:p>
+    <w:p>
+      <w:pPr>
+        <w:rPr>
+          <w:rFonts w:asciiTheme="majorHAnsi" w:eastAsiaTheme="majorHAnsi" w:hAnsiTheme="majorHAnsi" w:hint="eastAsia"/>
+          <w:spacing w:val="-20"/>
+          <w:sz w:val="22"/>
+        </w:rPr>
+      </w:pPr>
+    </w:p>
+    <w:p>
+      <w:pPr>
+        <w:rPr>
+          <w:rFonts w:asciiTheme="majorHAnsi" w:eastAsiaTheme="majorHAnsi" w:hAnsiTheme="majorHAnsi" w:hint="eastAsia"/>
+          <w:spacing w:val="-20"/>
+          <w:sz w:val="22"/>
+        </w:rPr>
+      </w:pPr>
+    </w:p>
+    <w:p>
+      <w:pPr>
+        <w:rPr>
+          <w:rFonts w:asciiTheme="majorHAnsi" w:eastAsiaTheme="majorHAnsi" w:hAnsiTheme="majorHAnsi" w:hint="eastAsia"/>
+          <w:spacing w:val="-20"/>
+          <w:sz w:val="22"/>
+        </w:rPr>
+      </w:pPr>
+      <w:r>
+        <w:rPr>
+          <w:noProof/>
+        </w:rPr>
+        <w:pict>
+          <v:shape id="_x0000_s1038" type="#_x0000_t75" style="position:absolute;left:0;text-align:left;margin-left:-4pt;margin-top:30.8pt;width:181.15pt;height:48.55pt;z-index:-251634688;mso-position-horizontal-relative:text;mso-position-vertical-relative:text;mso-width-relative:page;mso-height-relative:page">
+            <v:imagedata r:id="rId17" o:title="화면 캡처 2022-06-15 114016"/>
+          </v:shape>
+        </w:pict>
+      </w:r>
+    </w:p>
+    <w:p>
+      <w:pPr>
+        <w:rPr>
+          <w:rFonts w:asciiTheme="majorHAnsi" w:eastAsiaTheme="majorHAnsi" w:hAnsiTheme="majorHAnsi" w:hint="eastAsia"/>
+          <w:spacing w:val="-20"/>
+          <w:sz w:val="22"/>
+        </w:rPr>
+      </w:pPr>
+    </w:p>
+    <w:p>
+      <w:pPr>
+        <w:rPr>
+          <w:rFonts w:asciiTheme="majorHAnsi" w:eastAsiaTheme="majorHAnsi" w:hAnsiTheme="majorHAnsi" w:hint="eastAsia"/>
+          <w:spacing w:val="-20"/>
+          <w:sz w:val="22"/>
+        </w:rPr>
+      </w:pPr>
+    </w:p>
+    <w:p>
+      <w:pPr>
+        <w:rPr>
+          <w:rFonts w:asciiTheme="majorHAnsi" w:eastAsiaTheme="majorHAnsi" w:hAnsiTheme="majorHAnsi" w:hint="eastAsia"/>
+          <w:spacing w:val="-20"/>
+          <w:sz w:val="22"/>
+        </w:rPr>
+      </w:pPr>
+      <w:r>
+        <w:rPr>
+          <w:rFonts w:asciiTheme="majorHAnsi" w:eastAsiaTheme="majorHAnsi" w:hAnsiTheme="majorHAnsi" w:hint="eastAsia"/>
+          <w:spacing w:val="-20"/>
+          <w:sz w:val="22"/>
+        </w:rPr>
+        <w:t xml:space="preserve">위 사진의 </w:t>
+      </w:r>
+      <w:r>
+        <w:rPr>
+          <w:rFonts w:asciiTheme="majorHAnsi" w:eastAsiaTheme="majorHAnsi" w:hAnsiTheme="majorHAnsi" w:hint="eastAsia"/>
+          <w:spacing w:val="-20"/>
+          <w:sz w:val="22"/>
+        </w:rPr>
+        <w:t>버튼을 통해서 팔레트에서 타일을 선택하거나 이동하거나 타일을 찍거나 지우기 등의 편집이 가능하다.</w:t>
+      </w:r>
+    </w:p>
+    <w:p>
+      <w:pPr>
+        <w:rPr>
+          <w:rFonts w:asciiTheme="majorHAnsi" w:eastAsiaTheme="majorHAnsi" w:hAnsiTheme="majorHAnsi" w:hint="eastAsia"/>
+          <w:spacing w:val="-20"/>
+          <w:sz w:val="22"/>
+        </w:rPr>
+      </w:pPr>
+      <w:r>
+        <w:rPr>
+          <w:noProof/>
+        </w:rPr>
+        <w:pict>
+          <v:shape id="_x0000_s1039" type="#_x0000_t75" style="position:absolute;left:0;text-align:left;margin-left:0;margin-top:31.55pt;width:193.5pt;height:108.5pt;z-index:-251632640;mso-position-horizontal:absolute;mso-position-horizontal-relative:text;mso-position-vertical:absolute;mso-position-vertical-relative:text;mso-width-relative:page;mso-height-relative:page">
+            <v:imagedata r:id="rId18" o:title="2D-TileAsset-InspectorWindow"/>
+          </v:shape>
+        </w:pict>
+      </w:r>
+    </w:p>
+    <w:p>
+      <w:pPr>
+        <w:rPr>
+          <w:rFonts w:asciiTheme="majorHAnsi" w:eastAsiaTheme="majorHAnsi" w:hAnsiTheme="majorHAnsi" w:hint="eastAsia"/>
+          <w:spacing w:val="-20"/>
+          <w:sz w:val="22"/>
+        </w:rPr>
+      </w:pPr>
+    </w:p>
+    <w:p>
+      <w:pPr>
+        <w:rPr>
+          <w:rFonts w:asciiTheme="majorHAnsi" w:eastAsiaTheme="majorHAnsi" w:hAnsiTheme="majorHAnsi" w:hint="eastAsia"/>
+          <w:spacing w:val="-20"/>
+          <w:sz w:val="22"/>
+        </w:rPr>
+      </w:pPr>
+    </w:p>
+    <w:p>
+      <w:pPr>
+        <w:rPr>
+          <w:rFonts w:asciiTheme="majorHAnsi" w:eastAsiaTheme="majorHAnsi" w:hAnsiTheme="majorHAnsi" w:hint="eastAsia"/>
+          <w:spacing w:val="-20"/>
+          <w:sz w:val="22"/>
+        </w:rPr>
+      </w:pPr>
+    </w:p>
+    <w:p>
+      <w:pPr>
+        <w:rPr>
+          <w:rFonts w:asciiTheme="majorHAnsi" w:eastAsiaTheme="majorHAnsi" w:hAnsiTheme="majorHAnsi" w:hint="eastAsia"/>
+          <w:spacing w:val="-20"/>
+          <w:sz w:val="22"/>
+        </w:rPr>
+      </w:pPr>
+    </w:p>
+    <w:p>
+      <w:pPr>
+        <w:rPr>
+          <w:rFonts w:asciiTheme="majorHAnsi" w:eastAsiaTheme="majorHAnsi" w:hAnsiTheme="majorHAnsi" w:hint="eastAsia"/>
+          <w:spacing w:val="-20"/>
+          <w:sz w:val="22"/>
+        </w:rPr>
+      </w:pPr>
+      <w:r>
+        <w:rPr>
+          <w:rFonts w:asciiTheme="majorHAnsi" w:eastAsiaTheme="majorHAnsi" w:hAnsiTheme="majorHAnsi" w:hint="eastAsia"/>
+          <w:spacing w:val="-20"/>
+          <w:sz w:val="22"/>
+        </w:rPr>
+        <w:t xml:space="preserve">타일 </w:t>
+      </w:r>
+      <w:proofErr w:type="spellStart"/>
+      <w:r>
+        <w:rPr>
+          <w:rFonts w:asciiTheme="majorHAnsi" w:eastAsiaTheme="majorHAnsi" w:hAnsiTheme="majorHAnsi" w:hint="eastAsia"/>
+          <w:spacing w:val="-20"/>
+          <w:sz w:val="22"/>
+        </w:rPr>
+        <w:t>에셋에서</w:t>
+      </w:r>
+      <w:proofErr w:type="spellEnd"/>
+      <w:r>
+        <w:rPr>
+          <w:rFonts w:asciiTheme="majorHAnsi" w:eastAsiaTheme="majorHAnsi" w:hAnsiTheme="majorHAnsi" w:hint="eastAsia"/>
+          <w:spacing w:val="-20"/>
+          <w:sz w:val="22"/>
+        </w:rPr>
+        <w:t xml:space="preserve"> Color와 Collider Type도 지정할 수 있는데 Collider Type을 None으로 하면 해당 타일은 충돌이 발생하지 않고 Sprite로 하면 해당 타일의 모양대로 </w:t>
+      </w:r>
+      <w:proofErr w:type="spellStart"/>
+      <w:r>
+        <w:rPr>
+          <w:rFonts w:asciiTheme="majorHAnsi" w:eastAsiaTheme="majorHAnsi" w:hAnsiTheme="majorHAnsi" w:hint="eastAsia"/>
+          <w:spacing w:val="-20"/>
+          <w:sz w:val="22"/>
+        </w:rPr>
+        <w:t>콜라이더가</w:t>
+      </w:r>
+      <w:proofErr w:type="spellEnd"/>
+      <w:r>
+        <w:rPr>
+          <w:rFonts w:asciiTheme="majorHAnsi" w:eastAsiaTheme="majorHAnsi" w:hAnsiTheme="majorHAnsi" w:hint="eastAsia"/>
+          <w:spacing w:val="-20"/>
+          <w:sz w:val="22"/>
+        </w:rPr>
+        <w:t xml:space="preserve"> 생성되고 Grid로 하면 레이아웃 경계 윤곽으로 </w:t>
+      </w:r>
+      <w:proofErr w:type="spellStart"/>
+      <w:r>
+        <w:rPr>
+          <w:rFonts w:asciiTheme="majorHAnsi" w:eastAsiaTheme="majorHAnsi" w:hAnsiTheme="majorHAnsi" w:hint="eastAsia"/>
+          <w:spacing w:val="-20"/>
+          <w:sz w:val="22"/>
+        </w:rPr>
+        <w:t>콜라이더가</w:t>
+      </w:r>
+      <w:proofErr w:type="spellEnd"/>
+      <w:r>
+        <w:rPr>
+          <w:rFonts w:asciiTheme="majorHAnsi" w:eastAsiaTheme="majorHAnsi" w:hAnsiTheme="majorHAnsi" w:hint="eastAsia"/>
+          <w:spacing w:val="-20"/>
+          <w:sz w:val="22"/>
+        </w:rPr>
+        <w:t xml:space="preserve"> 생성된다.</w:t>
+      </w:r>
+    </w:p>
+    <w:p>
+      <w:pPr>
+        <w:rPr>
+          <w:rFonts w:asciiTheme="majorHAnsi" w:eastAsiaTheme="majorHAnsi" w:hAnsiTheme="majorHAnsi" w:hint="eastAsia"/>
+          <w:spacing w:val="-20"/>
+          <w:sz w:val="22"/>
+        </w:rPr>
+      </w:pPr>
+      <w:r>
+        <w:rPr>
+          <w:noProof/>
+        </w:rPr>
+        <w:pict>
+          <v:shape id="_x0000_s1040" type="#_x0000_t75" style="position:absolute;left:0;text-align:left;margin-left:219.45pt;margin-top:20.8pt;width:125.75pt;height:66.95pt;z-index:-251630592;mso-position-horizontal-relative:text;mso-position-vertical-relative:text;mso-width-relative:page;mso-height-relative:page">
+            <v:imagedata r:id="rId19" o:title="q2R55"/>
+          </v:shape>
+        </w:pict>
+      </w:r>
+      <w:proofErr w:type="spellStart"/>
+      <w:r>
+        <w:rPr>
+          <w:rFonts w:asciiTheme="majorHAnsi" w:eastAsiaTheme="majorHAnsi" w:hAnsiTheme="majorHAnsi" w:hint="eastAsia"/>
+          <w:spacing w:val="-20"/>
+          <w:sz w:val="22"/>
+        </w:rPr>
+        <w:t>타일맵에서</w:t>
+      </w:r>
+      <w:proofErr w:type="spellEnd"/>
+      <w:r>
+        <w:rPr>
+          <w:rFonts w:asciiTheme="majorHAnsi" w:eastAsiaTheme="majorHAnsi" w:hAnsiTheme="majorHAnsi" w:hint="eastAsia"/>
+          <w:spacing w:val="-20"/>
+          <w:sz w:val="22"/>
+        </w:rPr>
+        <w:t xml:space="preserve"> </w:t>
+      </w:r>
+      <w:proofErr w:type="spellStart"/>
+      <w:r>
+        <w:rPr>
+          <w:rFonts w:asciiTheme="majorHAnsi" w:eastAsiaTheme="majorHAnsi" w:hAnsiTheme="majorHAnsi" w:hint="eastAsia"/>
+          <w:spacing w:val="-20"/>
+          <w:sz w:val="22"/>
+        </w:rPr>
+        <w:t>콜라이더를</w:t>
+      </w:r>
+      <w:proofErr w:type="spellEnd"/>
+      <w:r>
+        <w:rPr>
+          <w:rFonts w:asciiTheme="majorHAnsi" w:eastAsiaTheme="majorHAnsi" w:hAnsiTheme="majorHAnsi" w:hint="eastAsia"/>
+          <w:spacing w:val="-20"/>
+          <w:sz w:val="22"/>
+        </w:rPr>
+        <w:t xml:space="preserve"> 사용하려면 Collider Type을 None이 아닌 것으로 지정하고 </w:t>
+      </w:r>
+      <w:proofErr w:type="spellStart"/>
+      <w:r>
+        <w:rPr>
+          <w:rFonts w:asciiTheme="majorHAnsi" w:eastAsiaTheme="majorHAnsi" w:hAnsiTheme="majorHAnsi" w:hint="eastAsia"/>
+          <w:spacing w:val="-20"/>
+          <w:sz w:val="22"/>
+        </w:rPr>
+        <w:t>타일맵</w:t>
+      </w:r>
+      <w:proofErr w:type="spellEnd"/>
+      <w:r>
+        <w:rPr>
+          <w:rFonts w:asciiTheme="majorHAnsi" w:eastAsiaTheme="majorHAnsi" w:hAnsiTheme="majorHAnsi" w:hint="eastAsia"/>
+          <w:spacing w:val="-20"/>
+          <w:sz w:val="22"/>
+        </w:rPr>
+        <w:t xml:space="preserve"> 오브젝트에 TilemapCollider2D컴포넌트를 </w:t>
+      </w:r>
+      <w:proofErr w:type="spellStart"/>
+      <w:r>
+        <w:rPr>
+          <w:rFonts w:asciiTheme="majorHAnsi" w:eastAsiaTheme="majorHAnsi" w:hAnsiTheme="majorHAnsi" w:hint="eastAsia"/>
+          <w:spacing w:val="-20"/>
+          <w:sz w:val="22"/>
+        </w:rPr>
+        <w:t>붙여야한다</w:t>
+      </w:r>
+      <w:proofErr w:type="spellEnd"/>
+      <w:r>
+        <w:rPr>
+          <w:rFonts w:asciiTheme="majorHAnsi" w:eastAsiaTheme="majorHAnsi" w:hAnsiTheme="majorHAnsi" w:hint="eastAsia"/>
+          <w:spacing w:val="-20"/>
+          <w:sz w:val="22"/>
+        </w:rPr>
+        <w:t>.</w:t>
+      </w:r>
+      <w:bookmarkStart w:id="0" w:name="_GoBack"/>
+      <w:bookmarkEnd w:id="0"/>
     </w:p>
     <w:p>
       <w:pPr>
@@ -8378,6 +9773,103 @@
     </w:sectPr>
   </w:body>
 </w:document>
+</file>
+
+<file path=word/numbering.xml><?xml version="1.0" encoding="utf-8"?>
+<w:numbering xmlns:wpc="http://schemas.microsoft.com/office/word/2010/wordprocessingCanvas" xmlns:mc="http://schemas.openxmlformats.org/markup-compatibility/2006" xmlns:o="urn:schemas-microsoft-com:office:office" xmlns:r="http://schemas.openxmlformats.org/officeDocument/2006/relationships" xmlns:m="http://schemas.openxmlformats.org/officeDocument/2006/math" xmlns:v="urn:schemas-microsoft-com:vml" xmlns:wp14="http://schemas.microsoft.com/office/word/2010/wordprocessingDrawing" xmlns:wp="http://schemas.openxmlformats.org/drawingml/2006/wordprocessingDrawing" xmlns:w10="urn:schemas-microsoft-com:office:word" xmlns:w="http://schemas.openxmlformats.org/wordprocessingml/2006/main" xmlns:w14="http://schemas.microsoft.com/office/word/2010/wordml" xmlns:wpg="http://schemas.microsoft.com/office/word/2010/wordprocessingGroup" xmlns:wpi="http://schemas.microsoft.com/office/word/2010/wordprocessingInk" xmlns:wne="http://schemas.microsoft.com/office/word/2006/wordml" xmlns:wps="http://schemas.microsoft.com/office/word/2010/wordprocessingShape" mc:Ignorable="w14 wp14">
+  <w:abstractNum w:abstractNumId="0">
+    <w:nsid w:val="7B960DF9"/>
+    <w:multiLevelType w:val="hybridMultilevel"/>
+    <w:tmpl w:val="2C867812"/>
+    <w:lvl w:ilvl="0" w:tplc="2B1E697C">
+      <w:start w:val="1"/>
+      <w:numFmt w:val="decimal"/>
+      <w:lvlText w:val="%1."/>
+      <w:lvlJc w:val="left"/>
+      <w:pPr>
+        <w:ind w:left="760" w:hanging="360"/>
+      </w:pPr>
+      <w:rPr>
+        <w:rFonts w:hint="default"/>
+      </w:rPr>
+    </w:lvl>
+    <w:lvl w:ilvl="1" w:tplc="04090019" w:tentative="1">
+      <w:start w:val="1"/>
+      <w:numFmt w:val="upperLetter"/>
+      <w:lvlText w:val="%2."/>
+      <w:lvlJc w:val="left"/>
+      <w:pPr>
+        <w:ind w:left="1200" w:hanging="400"/>
+      </w:pPr>
+    </w:lvl>
+    <w:lvl w:ilvl="2" w:tplc="0409001B" w:tentative="1">
+      <w:start w:val="1"/>
+      <w:numFmt w:val="lowerRoman"/>
+      <w:lvlText w:val="%3."/>
+      <w:lvlJc w:val="right"/>
+      <w:pPr>
+        <w:ind w:left="1600" w:hanging="400"/>
+      </w:pPr>
+    </w:lvl>
+    <w:lvl w:ilvl="3" w:tplc="0409000F" w:tentative="1">
+      <w:start w:val="1"/>
+      <w:numFmt w:val="decimal"/>
+      <w:lvlText w:val="%4."/>
+      <w:lvlJc w:val="left"/>
+      <w:pPr>
+        <w:ind w:left="2000" w:hanging="400"/>
+      </w:pPr>
+    </w:lvl>
+    <w:lvl w:ilvl="4" w:tplc="04090019" w:tentative="1">
+      <w:start w:val="1"/>
+      <w:numFmt w:val="upperLetter"/>
+      <w:lvlText w:val="%5."/>
+      <w:lvlJc w:val="left"/>
+      <w:pPr>
+        <w:ind w:left="2400" w:hanging="400"/>
+      </w:pPr>
+    </w:lvl>
+    <w:lvl w:ilvl="5" w:tplc="0409001B" w:tentative="1">
+      <w:start w:val="1"/>
+      <w:numFmt w:val="lowerRoman"/>
+      <w:lvlText w:val="%6."/>
+      <w:lvlJc w:val="right"/>
+      <w:pPr>
+        <w:ind w:left="2800" w:hanging="400"/>
+      </w:pPr>
+    </w:lvl>
+    <w:lvl w:ilvl="6" w:tplc="0409000F" w:tentative="1">
+      <w:start w:val="1"/>
+      <w:numFmt w:val="decimal"/>
+      <w:lvlText w:val="%7."/>
+      <w:lvlJc w:val="left"/>
+      <w:pPr>
+        <w:ind w:left="3200" w:hanging="400"/>
+      </w:pPr>
+    </w:lvl>
+    <w:lvl w:ilvl="7" w:tplc="04090019" w:tentative="1">
+      <w:start w:val="1"/>
+      <w:numFmt w:val="upperLetter"/>
+      <w:lvlText w:val="%8."/>
+      <w:lvlJc w:val="left"/>
+      <w:pPr>
+        <w:ind w:left="3600" w:hanging="400"/>
+      </w:pPr>
+    </w:lvl>
+    <w:lvl w:ilvl="8" w:tplc="0409001B" w:tentative="1">
+      <w:start w:val="1"/>
+      <w:numFmt w:val="lowerRoman"/>
+      <w:lvlText w:val="%9."/>
+      <w:lvlJc w:val="right"/>
+      <w:pPr>
+        <w:ind w:left="4000" w:hanging="400"/>
+      </w:pPr>
+    </w:lvl>
+  </w:abstractNum>
+  <w:num w:numId="1">
+    <w:abstractNumId w:val="0"/>
+  </w:num>
+</w:numbering>
 </file>
 
 <file path=word/styles.xml><?xml version="1.0" encoding="utf-8"?>

</xml_diff>